<commit_message>
Datu baseko 2.2 mugarria bukatuta
</commit_message>
<xml_diff>
--- a/Mugarriak/Datu-Baseak/1.2.docx
+++ b/Mugarriak/Datu-Baseak/1.2.docx
@@ -15,6 +15,7 @@
           <w:r>
             <w:rPr>
               <w:noProof/>
+              <w:lang w:val="es-ES" w:eastAsia="es-ES"/>
             </w:rPr>
             <mc:AlternateContent>
               <mc:Choice Requires="wps">
@@ -76,52 +77,63 @@
                           </wps:spPr>
                           <wps:txbx>
                             <w:txbxContent>
-                              <w:sdt>
-                                <w:sdtPr>
-                                  <w:rPr>
-                                    <w:caps/>
-                                    <w:color w:val="FFFFFF" w:themeColor="background1"/>
-                                    <w:sz w:val="80"/>
-                                    <w:szCs w:val="80"/>
-                                  </w:rPr>
-                                  <w:alias w:val="Titulua"/>
-                                  <w:id w:val="-1275550102"/>
-                                  <w:dataBinding w:prefixMappings="xmlns:ns0='http://schemas.openxmlformats.org/package/2006/metadata/core-properties' xmlns:ns1='http://purl.org/dc/elements/1.1/'" w:xpath="/ns0:coreProperties[1]/ns1:title[1]" w:storeItemID="{6C3C8BC8-F283-45AE-878A-BAB7291924A1}"/>
-                                  <w:text/>
-                                </w:sdtPr>
-                                <w:sdtContent>
-                                  <w:p>
-                                    <w:pPr>
-                                      <w:pStyle w:val="Titulua"/>
-                                      <w:jc w:val="right"/>
-                                      <w:rPr>
-                                        <w:caps/>
-                                        <w:color w:val="FFFFFF" w:themeColor="background1"/>
-                                        <w:sz w:val="80"/>
-                                        <w:szCs w:val="80"/>
-                                      </w:rPr>
-                                    </w:pPr>
-                                    <w:r>
-                                      <w:rPr>
-                                        <w:caps/>
-                                        <w:color w:val="FFFFFF" w:themeColor="background1"/>
-                                        <w:sz w:val="80"/>
-                                        <w:szCs w:val="80"/>
-                                      </w:rPr>
-                                      <w:t>DATU BASEAK- taldea 5</w:t>
-                                    </w:r>
-                                  </w:p>
-                                </w:sdtContent>
-                              </w:sdt>
                               <w:p>
                                 <w:pPr>
                                   <w:spacing w:before="240"/>
-                                  <w:ind w:left="720"/>
-                                  <w:jc w:val="right"/>
                                   <w:rPr>
+                                    <w:rFonts w:asciiTheme="majorHAnsi" w:eastAsiaTheme="majorEastAsia" w:hAnsiTheme="majorHAnsi" w:cstheme="majorBidi"/>
+                                    <w:b/>
+                                    <w:caps/>
                                     <w:color w:val="FFFFFF" w:themeColor="background1"/>
+                                    <w:spacing w:val="-10"/>
+                                    <w:kern w:val="28"/>
+                                    <w:sz w:val="72"/>
+                                    <w:szCs w:val="80"/>
+                                    <w:lang w:val="es-ES" w:eastAsia="es-ES"/>
                                   </w:rPr>
                                 </w:pPr>
+                                <w:r>
+                                  <w:rPr>
+                                    <w:rFonts w:asciiTheme="majorHAnsi" w:eastAsiaTheme="majorEastAsia" w:hAnsiTheme="majorHAnsi" w:cstheme="majorBidi"/>
+                                    <w:b/>
+                                    <w:caps/>
+                                    <w:color w:val="FFFFFF" w:themeColor="background1"/>
+                                    <w:spacing w:val="-10"/>
+                                    <w:kern w:val="28"/>
+                                    <w:sz w:val="72"/>
+                                    <w:szCs w:val="80"/>
+                                    <w:lang w:val="es-ES" w:eastAsia="es-ES"/>
+                                  </w:rPr>
+                                  <w:t>DATU BASEAK- TALDEA</w:t>
+                                </w:r>
+                                <w:r>
+                                  <w:rPr>
+                                    <w:rFonts w:asciiTheme="majorHAnsi" w:eastAsiaTheme="majorEastAsia" w:hAnsiTheme="majorHAnsi" w:cstheme="majorBidi"/>
+                                    <w:b/>
+                                    <w:caps/>
+                                    <w:color w:val="FFFFFF" w:themeColor="background1"/>
+                                    <w:spacing w:val="-10"/>
+                                    <w:kern w:val="28"/>
+                                    <w:sz w:val="72"/>
+                                    <w:szCs w:val="80"/>
+                                    <w:lang w:val="es-ES" w:eastAsia="es-ES"/>
+                                  </w:rPr>
+                                  <w:t xml:space="preserve"> </w:t>
+                                </w:r>
+                                <w:r>
+                                  <w:rPr>
+                                    <w:rFonts w:asciiTheme="majorHAnsi" w:eastAsiaTheme="majorEastAsia" w:hAnsiTheme="majorHAnsi" w:cstheme="majorBidi"/>
+                                    <w:b/>
+                                    <w:caps/>
+                                    <w:color w:val="FFFFFF" w:themeColor="background1"/>
+                                    <w:spacing w:val="-10"/>
+                                    <w:kern w:val="28"/>
+                                    <w:sz w:val="72"/>
+                                    <w:szCs w:val="80"/>
+                                    <w:lang w:val="es-ES" w:eastAsia="es-ES"/>
+                                  </w:rPr>
+                                  <w:t>5</w:t>
+                                </w:r>
                               </w:p>
                               <w:sdt>
                                 <w:sdtPr>
@@ -179,52 +191,63 @@
                     <v:path arrowok="t"/>
                     <v:textbox inset="21.6pt,1in,21.6pt">
                       <w:txbxContent>
-                        <w:sdt>
-                          <w:sdtPr>
-                            <w:rPr>
-                              <w:caps/>
-                              <w:color w:val="FFFFFF" w:themeColor="background1"/>
-                              <w:sz w:val="80"/>
-                              <w:szCs w:val="80"/>
-                            </w:rPr>
-                            <w:alias w:val="Titulua"/>
-                            <w:id w:val="-1275550102"/>
-                            <w:dataBinding w:prefixMappings="xmlns:ns0='http://schemas.openxmlformats.org/package/2006/metadata/core-properties' xmlns:ns1='http://purl.org/dc/elements/1.1/'" w:xpath="/ns0:coreProperties[1]/ns1:title[1]" w:storeItemID="{6C3C8BC8-F283-45AE-878A-BAB7291924A1}"/>
-                            <w:text/>
-                          </w:sdtPr>
-                          <w:sdtContent>
-                            <w:p>
-                              <w:pPr>
-                                <w:pStyle w:val="Titulua"/>
-                                <w:jc w:val="right"/>
-                                <w:rPr>
-                                  <w:caps/>
-                                  <w:color w:val="FFFFFF" w:themeColor="background1"/>
-                                  <w:sz w:val="80"/>
-                                  <w:szCs w:val="80"/>
-                                </w:rPr>
-                              </w:pPr>
-                              <w:r>
-                                <w:rPr>
-                                  <w:caps/>
-                                  <w:color w:val="FFFFFF" w:themeColor="background1"/>
-                                  <w:sz w:val="80"/>
-                                  <w:szCs w:val="80"/>
-                                </w:rPr>
-                                <w:t>DATU BASEAK- taldea 5</w:t>
-                              </w:r>
-                            </w:p>
-                          </w:sdtContent>
-                        </w:sdt>
                         <w:p>
                           <w:pPr>
                             <w:spacing w:before="240"/>
-                            <w:ind w:left="720"/>
-                            <w:jc w:val="right"/>
                             <w:rPr>
+                              <w:rFonts w:asciiTheme="majorHAnsi" w:eastAsiaTheme="majorEastAsia" w:hAnsiTheme="majorHAnsi" w:cstheme="majorBidi"/>
+                              <w:b/>
+                              <w:caps/>
                               <w:color w:val="FFFFFF" w:themeColor="background1"/>
+                              <w:spacing w:val="-10"/>
+                              <w:kern w:val="28"/>
+                              <w:sz w:val="72"/>
+                              <w:szCs w:val="80"/>
+                              <w:lang w:val="es-ES" w:eastAsia="es-ES"/>
                             </w:rPr>
                           </w:pPr>
+                          <w:r>
+                            <w:rPr>
+                              <w:rFonts w:asciiTheme="majorHAnsi" w:eastAsiaTheme="majorEastAsia" w:hAnsiTheme="majorHAnsi" w:cstheme="majorBidi"/>
+                              <w:b/>
+                              <w:caps/>
+                              <w:color w:val="FFFFFF" w:themeColor="background1"/>
+                              <w:spacing w:val="-10"/>
+                              <w:kern w:val="28"/>
+                              <w:sz w:val="72"/>
+                              <w:szCs w:val="80"/>
+                              <w:lang w:val="es-ES" w:eastAsia="es-ES"/>
+                            </w:rPr>
+                            <w:t>DATU BASEAK- TALDEA</w:t>
+                          </w:r>
+                          <w:r>
+                            <w:rPr>
+                              <w:rFonts w:asciiTheme="majorHAnsi" w:eastAsiaTheme="majorEastAsia" w:hAnsiTheme="majorHAnsi" w:cstheme="majorBidi"/>
+                              <w:b/>
+                              <w:caps/>
+                              <w:color w:val="FFFFFF" w:themeColor="background1"/>
+                              <w:spacing w:val="-10"/>
+                              <w:kern w:val="28"/>
+                              <w:sz w:val="72"/>
+                              <w:szCs w:val="80"/>
+                              <w:lang w:val="es-ES" w:eastAsia="es-ES"/>
+                            </w:rPr>
+                            <w:t xml:space="preserve"> </w:t>
+                          </w:r>
+                          <w:r>
+                            <w:rPr>
+                              <w:rFonts w:asciiTheme="majorHAnsi" w:eastAsiaTheme="majorEastAsia" w:hAnsiTheme="majorHAnsi" w:cstheme="majorBidi"/>
+                              <w:b/>
+                              <w:caps/>
+                              <w:color w:val="FFFFFF" w:themeColor="background1"/>
+                              <w:spacing w:val="-10"/>
+                              <w:kern w:val="28"/>
+                              <w:sz w:val="72"/>
+                              <w:szCs w:val="80"/>
+                              <w:lang w:val="es-ES" w:eastAsia="es-ES"/>
+                            </w:rPr>
+                            <w:t>5</w:t>
+                          </w:r>
                         </w:p>
                         <w:sdt>
                           <w:sdtPr>
@@ -270,6 +293,7 @@
           <w:r>
             <w:rPr>
               <w:noProof/>
+              <w:lang w:val="es-ES" w:eastAsia="es-ES"/>
             </w:rPr>
             <mc:AlternateContent>
               <mc:Choice Requires="wps">
@@ -371,7 +395,7 @@
                                         <w:rFonts w:cstheme="minorBidi"/>
                                         <w:color w:val="FFFFFF" w:themeColor="background1"/>
                                       </w:rPr>
-                                      <w:t xml:space="preserve"> 5                            2024/3/14                       </w:t>
+                                      <w:t xml:space="preserve"> 5                            2024/3/14                 </w:t>
                                     </w:r>
                                   </w:sdtContent>
                                 </w:sdt>
@@ -500,7 +524,7 @@
                                   <w:rFonts w:cstheme="minorBidi"/>
                                   <w:color w:val="FFFFFF" w:themeColor="background1"/>
                                 </w:rPr>
-                                <w:t xml:space="preserve"> 5                            2024/3/14                       </w:t>
+                                <w:t xml:space="preserve"> 5                            2024/3/14                 </w:t>
                               </w:r>
                             </w:sdtContent>
                           </w:sdt>
@@ -591,6 +615,8 @@
         <w:lastRenderedPageBreak/>
         <w:br w:type="page"/>
       </w:r>
+      <w:bookmarkStart w:id="0" w:name="_GoBack"/>
+      <w:bookmarkEnd w:id="0"/>
     </w:p>
     <w:p>
       <w:pPr>
@@ -623,7 +649,9 @@
           <w:tab w:val="right" w:leader="dot" w:pos="8494"/>
         </w:tabs>
         <w:rPr>
-          <w:noProof/>
+          <w:rFonts w:eastAsiaTheme="minorEastAsia"/>
+          <w:noProof/>
+          <w:lang w:val="es-ES" w:eastAsia="es-ES"/>
         </w:rPr>
       </w:pPr>
       <w:r>
@@ -635,7 +663,7 @@
       <w:r>
         <w:fldChar w:fldCharType="separate"/>
       </w:r>
-      <w:hyperlink w:anchor="_Toc161300805" w:history="1">
+      <w:hyperlink w:anchor="_Toc161398317" w:history="1">
         <w:r>
           <w:rPr>
             <w:rStyle w:val="Hiperesteka"/>
@@ -662,7 +690,7 @@
             <w:noProof/>
             <w:webHidden/>
           </w:rPr>
-          <w:instrText xml:space="preserve"> PAGEREF _Toc161300805 \h </w:instrText>
+          <w:instrText xml:space="preserve"> PAGEREF _Toc161398317 \h </w:instrText>
         </w:r>
         <w:r>
           <w:rPr>
@@ -682,7 +710,7 @@
             <w:noProof/>
             <w:webHidden/>
           </w:rPr>
-          <w:t>3</w:t>
+          <w:t>4</w:t>
         </w:r>
         <w:r>
           <w:rPr>
@@ -700,10 +728,12 @@
           <w:tab w:val="right" w:leader="dot" w:pos="8494"/>
         </w:tabs>
         <w:rPr>
-          <w:noProof/>
-        </w:rPr>
-      </w:pPr>
-      <w:hyperlink w:anchor="_Toc161300806" w:history="1">
+          <w:rFonts w:eastAsiaTheme="minorEastAsia"/>
+          <w:noProof/>
+          <w:lang w:val="es-ES" w:eastAsia="es-ES"/>
+        </w:rPr>
+      </w:pPr>
+      <w:hyperlink w:anchor="_Toc161398318" w:history="1">
         <w:r>
           <w:rPr>
             <w:rStyle w:val="Hiperesteka"/>
@@ -730,7 +760,7 @@
             <w:noProof/>
             <w:webHidden/>
           </w:rPr>
-          <w:instrText xml:space="preserve"> PAGEREF _Toc161300806 \h </w:instrText>
+          <w:instrText xml:space="preserve"> PAGEREF _Toc161398318 \h </w:instrText>
         </w:r>
         <w:r>
           <w:rPr>
@@ -750,7 +780,7 @@
             <w:noProof/>
             <w:webHidden/>
           </w:rPr>
-          <w:t>5</w:t>
+          <w:t>6</w:t>
         </w:r>
         <w:r>
           <w:rPr>
@@ -768,10 +798,12 @@
           <w:tab w:val="right" w:leader="dot" w:pos="8494"/>
         </w:tabs>
         <w:rPr>
-          <w:noProof/>
-        </w:rPr>
-      </w:pPr>
-      <w:hyperlink w:anchor="_Toc161300807" w:history="1">
+          <w:rFonts w:eastAsiaTheme="minorEastAsia"/>
+          <w:noProof/>
+          <w:lang w:val="es-ES" w:eastAsia="es-ES"/>
+        </w:rPr>
+      </w:pPr>
+      <w:hyperlink w:anchor="_Toc161398319" w:history="1">
         <w:r>
           <w:rPr>
             <w:rStyle w:val="Hiperesteka"/>
@@ -798,7 +830,7 @@
             <w:noProof/>
             <w:webHidden/>
           </w:rPr>
-          <w:instrText xml:space="preserve"> PAGEREF _Toc161300807 \h </w:instrText>
+          <w:instrText xml:space="preserve"> PAGEREF _Toc161398319 \h </w:instrText>
         </w:r>
         <w:r>
           <w:rPr>
@@ -818,7 +850,7 @@
             <w:noProof/>
             <w:webHidden/>
           </w:rPr>
-          <w:t>9</w:t>
+          <w:t>10</w:t>
         </w:r>
         <w:r>
           <w:rPr>
@@ -830,6 +862,146 @@
       </w:hyperlink>
     </w:p>
     <w:p>
+      <w:pPr>
+        <w:pStyle w:val="EA1"/>
+        <w:tabs>
+          <w:tab w:val="right" w:leader="dot" w:pos="8494"/>
+        </w:tabs>
+        <w:rPr>
+          <w:rFonts w:eastAsiaTheme="minorEastAsia"/>
+          <w:noProof/>
+          <w:lang w:val="es-ES" w:eastAsia="es-ES"/>
+        </w:rPr>
+      </w:pPr>
+      <w:hyperlink w:anchor="_Toc161398320" w:history="1">
+        <w:r>
+          <w:rPr>
+            <w:rStyle w:val="Hiperesteka"/>
+            <w:noProof/>
+          </w:rPr>
+          <w:t>Eredu-erlazional grafikoa:</w:t>
+        </w:r>
+        <w:r>
+          <w:rPr>
+            <w:noProof/>
+            <w:webHidden/>
+          </w:rPr>
+          <w:tab/>
+        </w:r>
+        <w:r>
+          <w:rPr>
+            <w:noProof/>
+            <w:webHidden/>
+          </w:rPr>
+          <w:fldChar w:fldCharType="begin"/>
+        </w:r>
+        <w:r>
+          <w:rPr>
+            <w:noProof/>
+            <w:webHidden/>
+          </w:rPr>
+          <w:instrText xml:space="preserve"> PAGEREF _Toc161398320 \h </w:instrText>
+        </w:r>
+        <w:r>
+          <w:rPr>
+            <w:noProof/>
+            <w:webHidden/>
+          </w:rPr>
+        </w:r>
+        <w:r>
+          <w:rPr>
+            <w:noProof/>
+            <w:webHidden/>
+          </w:rPr>
+          <w:fldChar w:fldCharType="separate"/>
+        </w:r>
+        <w:r>
+          <w:rPr>
+            <w:noProof/>
+            <w:webHidden/>
+          </w:rPr>
+          <w:t>14</w:t>
+        </w:r>
+        <w:r>
+          <w:rPr>
+            <w:noProof/>
+            <w:webHidden/>
+          </w:rPr>
+          <w:fldChar w:fldCharType="end"/>
+        </w:r>
+      </w:hyperlink>
+    </w:p>
+    <w:p>
+      <w:pPr>
+        <w:pStyle w:val="EA1"/>
+        <w:tabs>
+          <w:tab w:val="right" w:leader="dot" w:pos="8494"/>
+        </w:tabs>
+        <w:rPr>
+          <w:rFonts w:eastAsiaTheme="minorEastAsia"/>
+          <w:noProof/>
+          <w:lang w:val="es-ES" w:eastAsia="es-ES"/>
+        </w:rPr>
+      </w:pPr>
+      <w:hyperlink w:anchor="_Toc161398321" w:history="1">
+        <w:r>
+          <w:rPr>
+            <w:rStyle w:val="Hiperesteka"/>
+            <w:noProof/>
+          </w:rPr>
+          <w:t>Esportazioa:</w:t>
+        </w:r>
+        <w:r>
+          <w:rPr>
+            <w:noProof/>
+            <w:webHidden/>
+          </w:rPr>
+          <w:tab/>
+        </w:r>
+        <w:r>
+          <w:rPr>
+            <w:noProof/>
+            <w:webHidden/>
+          </w:rPr>
+          <w:fldChar w:fldCharType="begin"/>
+        </w:r>
+        <w:r>
+          <w:rPr>
+            <w:noProof/>
+            <w:webHidden/>
+          </w:rPr>
+          <w:instrText xml:space="preserve"> PAGEREF _Toc161398321 \h </w:instrText>
+        </w:r>
+        <w:r>
+          <w:rPr>
+            <w:noProof/>
+            <w:webHidden/>
+          </w:rPr>
+        </w:r>
+        <w:r>
+          <w:rPr>
+            <w:noProof/>
+            <w:webHidden/>
+          </w:rPr>
+          <w:fldChar w:fldCharType="separate"/>
+        </w:r>
+        <w:r>
+          <w:rPr>
+            <w:noProof/>
+            <w:webHidden/>
+          </w:rPr>
+          <w:t>17</w:t>
+        </w:r>
+        <w:r>
+          <w:rPr>
+            <w:noProof/>
+            <w:webHidden/>
+          </w:rPr>
+          <w:fldChar w:fldCharType="end"/>
+        </w:r>
+      </w:hyperlink>
+    </w:p>
+    <w:p>
       <w:r>
         <w:fldChar w:fldCharType="end"/>
       </w:r>
@@ -839,7 +1011,6 @@
         <w:br w:type="page"/>
       </w:r>
     </w:p>
-    <w:bookmarkStart w:id="0" w:name="_Toc161300805"/>
     <w:p>
       <w:pPr>
         <w:pStyle w:val="Irudienaurkibidea"/>
@@ -847,7 +1018,9 @@
           <w:tab w:val="right" w:leader="dot" w:pos="8494"/>
         </w:tabs>
         <w:rPr>
-          <w:noProof/>
+          <w:rFonts w:eastAsiaTheme="minorEastAsia"/>
+          <w:noProof/>
+          <w:lang w:val="es-ES" w:eastAsia="es-ES"/>
         </w:rPr>
       </w:pPr>
       <w:r>
@@ -855,18 +1028,18 @@
         <w:fldChar w:fldCharType="begin"/>
       </w:r>
       <w:r>
-        <w:instrText xml:space="preserve"> TOC \h \z \c "Ilustración" </w:instrText>
+        <w:instrText xml:space="preserve"> TOC \h \z \c "Irudia" </w:instrText>
       </w:r>
       <w:r>
         <w:fldChar w:fldCharType="separate"/>
       </w:r>
-      <w:hyperlink w:anchor="_Toc161301280" w:history="1">
+      <w:hyperlink w:anchor="_Toc161398286" w:history="1">
         <w:r>
           <w:rPr>
             <w:rStyle w:val="Hiperesteka"/>
             <w:noProof/>
           </w:rPr>
-          <w:t>Ilustración 1-Erabiltzailea</w:t>
+          <w:t>Irudia 1-Erabiltzailea</w:t>
         </w:r>
         <w:r>
           <w:rPr>
@@ -887,7 +1060,7 @@
             <w:noProof/>
             <w:webHidden/>
           </w:rPr>
-          <w:instrText xml:space="preserve"> PAGEREF _Toc161301280 \h </w:instrText>
+          <w:instrText xml:space="preserve"> PAGEREF _Toc161398286 \h </w:instrText>
         </w:r>
         <w:r>
           <w:rPr>
@@ -925,16 +1098,18 @@
           <w:tab w:val="right" w:leader="dot" w:pos="8494"/>
         </w:tabs>
         <w:rPr>
-          <w:noProof/>
-        </w:rPr>
-      </w:pPr>
-      <w:hyperlink w:anchor="_Toc161301281" w:history="1">
+          <w:rFonts w:eastAsiaTheme="minorEastAsia"/>
+          <w:noProof/>
+          <w:lang w:val="es-ES" w:eastAsia="es-ES"/>
+        </w:rPr>
+      </w:pPr>
+      <w:hyperlink w:anchor="_Toc161398287" w:history="1">
         <w:r>
           <w:rPr>
             <w:rStyle w:val="Hiperesteka"/>
             <w:noProof/>
           </w:rPr>
-          <w:t>Ilustración 2-Erabiltzailea</w:t>
+          <w:t>Irudia 2-Erabiltzailea</w:t>
         </w:r>
         <w:r>
           <w:rPr>
@@ -955,7 +1130,7 @@
             <w:noProof/>
             <w:webHidden/>
           </w:rPr>
-          <w:instrText xml:space="preserve"> PAGEREF _Toc161301281 \h </w:instrText>
+          <w:instrText xml:space="preserve"> PAGEREF _Toc161398287 \h </w:instrText>
         </w:r>
         <w:r>
           <w:rPr>
@@ -993,16 +1168,18 @@
           <w:tab w:val="right" w:leader="dot" w:pos="8494"/>
         </w:tabs>
         <w:rPr>
-          <w:noProof/>
-        </w:rPr>
-      </w:pPr>
-      <w:hyperlink w:anchor="_Toc161301282" w:history="1">
+          <w:rFonts w:eastAsiaTheme="minorEastAsia"/>
+          <w:noProof/>
+          <w:lang w:val="es-ES" w:eastAsia="es-ES"/>
+        </w:rPr>
+      </w:pPr>
+      <w:hyperlink w:anchor="_Toc161398288" w:history="1">
         <w:r>
           <w:rPr>
             <w:rStyle w:val="Hiperesteka"/>
             <w:noProof/>
           </w:rPr>
-          <w:t>Ilustración 3-Erabiltzailea</w:t>
+          <w:t>Irudia 3-Erabiltzailea</w:t>
         </w:r>
         <w:r>
           <w:rPr>
@@ -1023,7 +1200,7 @@
             <w:noProof/>
             <w:webHidden/>
           </w:rPr>
-          <w:instrText xml:space="preserve"> PAGEREF _Toc161301282 \h </w:instrText>
+          <w:instrText xml:space="preserve"> PAGEREF _Toc161398288 \h </w:instrText>
         </w:r>
         <w:r>
           <w:rPr>
@@ -1061,16 +1238,18 @@
           <w:tab w:val="right" w:leader="dot" w:pos="8494"/>
         </w:tabs>
         <w:rPr>
-          <w:noProof/>
-        </w:rPr>
-      </w:pPr>
-      <w:hyperlink w:anchor="_Toc161301283" w:history="1">
+          <w:rFonts w:eastAsiaTheme="minorEastAsia"/>
+          <w:noProof/>
+          <w:lang w:val="es-ES" w:eastAsia="es-ES"/>
+        </w:rPr>
+      </w:pPr>
+      <w:hyperlink w:anchor="_Toc161398289" w:history="1">
         <w:r>
           <w:rPr>
             <w:rStyle w:val="Hiperesteka"/>
             <w:noProof/>
           </w:rPr>
-          <w:t>Ilustración 4-Erabiltzailea</w:t>
+          <w:t>Irudia 4-Erabiltzailea</w:t>
         </w:r>
         <w:r>
           <w:rPr>
@@ -1091,7 +1270,7 @@
             <w:noProof/>
             <w:webHidden/>
           </w:rPr>
-          <w:instrText xml:space="preserve"> PAGEREF _Toc161301283 \h </w:instrText>
+          <w:instrText xml:space="preserve"> PAGEREF _Toc161398289 \h </w:instrText>
         </w:r>
         <w:r>
           <w:rPr>
@@ -1129,16 +1308,18 @@
           <w:tab w:val="right" w:leader="dot" w:pos="8494"/>
         </w:tabs>
         <w:rPr>
-          <w:noProof/>
-        </w:rPr>
-      </w:pPr>
-      <w:hyperlink w:anchor="_Toc161301284" w:history="1">
+          <w:rFonts w:eastAsiaTheme="minorEastAsia"/>
+          <w:noProof/>
+          <w:lang w:val="es-ES" w:eastAsia="es-ES"/>
+        </w:rPr>
+      </w:pPr>
+      <w:hyperlink w:anchor="_Toc161398290" w:history="1">
         <w:r>
           <w:rPr>
             <w:rStyle w:val="Hiperesteka"/>
             <w:noProof/>
           </w:rPr>
-          <w:t>Ilustración 5-Erabiltzailea</w:t>
+          <w:t>Irudia 5-Erabiltzailea</w:t>
         </w:r>
         <w:r>
           <w:rPr>
@@ -1159,7 +1340,7 @@
             <w:noProof/>
             <w:webHidden/>
           </w:rPr>
-          <w:instrText xml:space="preserve"> PAGEREF _Toc161301284 \h </w:instrText>
+          <w:instrText xml:space="preserve"> PAGEREF _Toc161398290 \h </w:instrText>
         </w:r>
         <w:r>
           <w:rPr>
@@ -1197,16 +1378,18 @@
           <w:tab w:val="right" w:leader="dot" w:pos="8494"/>
         </w:tabs>
         <w:rPr>
-          <w:noProof/>
-        </w:rPr>
-      </w:pPr>
-      <w:hyperlink w:anchor="_Toc161301285" w:history="1">
+          <w:rFonts w:eastAsiaTheme="minorEastAsia"/>
+          <w:noProof/>
+          <w:lang w:val="es-ES" w:eastAsia="es-ES"/>
+        </w:rPr>
+      </w:pPr>
+      <w:hyperlink w:anchor="_Toc161398291" w:history="1">
         <w:r>
           <w:rPr>
             <w:rStyle w:val="Hiperesteka"/>
             <w:noProof/>
           </w:rPr>
-          <w:t>Ilustración 6-Erabiltzailea</w:t>
+          <w:t>Irudia 6-Erabiltzailea</w:t>
         </w:r>
         <w:r>
           <w:rPr>
@@ -1227,7 +1410,7 @@
             <w:noProof/>
             <w:webHidden/>
           </w:rPr>
-          <w:instrText xml:space="preserve"> PAGEREF _Toc161301285 \h </w:instrText>
+          <w:instrText xml:space="preserve"> PAGEREF _Toc161398291 \h </w:instrText>
         </w:r>
         <w:r>
           <w:rPr>
@@ -1265,16 +1448,18 @@
           <w:tab w:val="right" w:leader="dot" w:pos="8494"/>
         </w:tabs>
         <w:rPr>
-          <w:noProof/>
-        </w:rPr>
-      </w:pPr>
-      <w:hyperlink w:anchor="_Toc161301286" w:history="1">
+          <w:rFonts w:eastAsiaTheme="minorEastAsia"/>
+          <w:noProof/>
+          <w:lang w:val="es-ES" w:eastAsia="es-ES"/>
+        </w:rPr>
+      </w:pPr>
+      <w:hyperlink w:anchor="_Toc161398292" w:history="1">
         <w:r>
           <w:rPr>
             <w:rStyle w:val="Hiperesteka"/>
             <w:noProof/>
           </w:rPr>
-          <w:t>Ilustración 7-Migrazioa</w:t>
+          <w:t>Irudia 7-Migrazioa</w:t>
         </w:r>
         <w:r>
           <w:rPr>
@@ -1295,7 +1480,7 @@
             <w:noProof/>
             <w:webHidden/>
           </w:rPr>
-          <w:instrText xml:space="preserve"> PAGEREF _Toc161301286 \h </w:instrText>
+          <w:instrText xml:space="preserve"> PAGEREF _Toc161398292 \h </w:instrText>
         </w:r>
         <w:r>
           <w:rPr>
@@ -1333,16 +1518,18 @@
           <w:tab w:val="right" w:leader="dot" w:pos="8494"/>
         </w:tabs>
         <w:rPr>
-          <w:noProof/>
-        </w:rPr>
-      </w:pPr>
-      <w:hyperlink w:anchor="_Toc161301287" w:history="1">
+          <w:rFonts w:eastAsiaTheme="minorEastAsia"/>
+          <w:noProof/>
+          <w:lang w:val="es-ES" w:eastAsia="es-ES"/>
+        </w:rPr>
+      </w:pPr>
+      <w:hyperlink w:anchor="_Toc161398293" w:history="1">
         <w:r>
           <w:rPr>
             <w:rStyle w:val="Hiperesteka"/>
             <w:noProof/>
           </w:rPr>
-          <w:t>Ilustración 8-Migrazioa</w:t>
+          <w:t>Irudia 8-Migrazioa</w:t>
         </w:r>
         <w:r>
           <w:rPr>
@@ -1363,7 +1550,7 @@
             <w:noProof/>
             <w:webHidden/>
           </w:rPr>
-          <w:instrText xml:space="preserve"> PAGEREF _Toc161301287 \h </w:instrText>
+          <w:instrText xml:space="preserve"> PAGEREF _Toc161398293 \h </w:instrText>
         </w:r>
         <w:r>
           <w:rPr>
@@ -1401,16 +1588,18 @@
           <w:tab w:val="right" w:leader="dot" w:pos="8494"/>
         </w:tabs>
         <w:rPr>
-          <w:noProof/>
-        </w:rPr>
-      </w:pPr>
-      <w:hyperlink w:anchor="_Toc161301288" w:history="1">
+          <w:rFonts w:eastAsiaTheme="minorEastAsia"/>
+          <w:noProof/>
+          <w:lang w:val="es-ES" w:eastAsia="es-ES"/>
+        </w:rPr>
+      </w:pPr>
+      <w:hyperlink w:anchor="_Toc161398294" w:history="1">
         <w:r>
           <w:rPr>
             <w:rStyle w:val="Hiperesteka"/>
             <w:noProof/>
           </w:rPr>
-          <w:t>Ilustración 9-Migrazioa</w:t>
+          <w:t>Irudia 9-Migrazioa</w:t>
         </w:r>
         <w:r>
           <w:rPr>
@@ -1431,7 +1620,7 @@
             <w:noProof/>
             <w:webHidden/>
           </w:rPr>
-          <w:instrText xml:space="preserve"> PAGEREF _Toc161301288 \h </w:instrText>
+          <w:instrText xml:space="preserve"> PAGEREF _Toc161398294 \h </w:instrText>
         </w:r>
         <w:r>
           <w:rPr>
@@ -1469,16 +1658,18 @@
           <w:tab w:val="right" w:leader="dot" w:pos="8494"/>
         </w:tabs>
         <w:rPr>
-          <w:noProof/>
-        </w:rPr>
-      </w:pPr>
-      <w:hyperlink w:anchor="_Toc161301289" w:history="1">
+          <w:rFonts w:eastAsiaTheme="minorEastAsia"/>
+          <w:noProof/>
+          <w:lang w:val="es-ES" w:eastAsia="es-ES"/>
+        </w:rPr>
+      </w:pPr>
+      <w:hyperlink w:anchor="_Toc161398295" w:history="1">
         <w:r>
           <w:rPr>
             <w:rStyle w:val="Hiperesteka"/>
             <w:noProof/>
           </w:rPr>
-          <w:t>Ilustración 10-Migrazioa</w:t>
+          <w:t>Irudia 10-Migrazioa</w:t>
         </w:r>
         <w:r>
           <w:rPr>
@@ -1499,7 +1690,7 @@
             <w:noProof/>
             <w:webHidden/>
           </w:rPr>
-          <w:instrText xml:space="preserve"> PAGEREF _Toc161301289 \h </w:instrText>
+          <w:instrText xml:space="preserve"> PAGEREF _Toc161398295 \h </w:instrText>
         </w:r>
         <w:r>
           <w:rPr>
@@ -1537,16 +1728,18 @@
           <w:tab w:val="right" w:leader="dot" w:pos="8494"/>
         </w:tabs>
         <w:rPr>
-          <w:noProof/>
-        </w:rPr>
-      </w:pPr>
-      <w:hyperlink w:anchor="_Toc161301290" w:history="1">
+          <w:rFonts w:eastAsiaTheme="minorEastAsia"/>
+          <w:noProof/>
+          <w:lang w:val="es-ES" w:eastAsia="es-ES"/>
+        </w:rPr>
+      </w:pPr>
+      <w:hyperlink w:anchor="_Toc161398296" w:history="1">
         <w:r>
           <w:rPr>
             <w:rStyle w:val="Hiperesteka"/>
             <w:noProof/>
           </w:rPr>
-          <w:t>Ilustración 11-Migrazioa</w:t>
+          <w:t>Irudia 11-Migrazioa</w:t>
         </w:r>
         <w:r>
           <w:rPr>
@@ -1567,7 +1760,7 @@
             <w:noProof/>
             <w:webHidden/>
           </w:rPr>
-          <w:instrText xml:space="preserve"> PAGEREF _Toc161301290 \h </w:instrText>
+          <w:instrText xml:space="preserve"> PAGEREF _Toc161398296 \h </w:instrText>
         </w:r>
         <w:r>
           <w:rPr>
@@ -1605,16 +1798,18 @@
           <w:tab w:val="right" w:leader="dot" w:pos="8494"/>
         </w:tabs>
         <w:rPr>
-          <w:noProof/>
-        </w:rPr>
-      </w:pPr>
-      <w:hyperlink w:anchor="_Toc161301291" w:history="1">
+          <w:rFonts w:eastAsiaTheme="minorEastAsia"/>
+          <w:noProof/>
+          <w:lang w:val="es-ES" w:eastAsia="es-ES"/>
+        </w:rPr>
+      </w:pPr>
+      <w:hyperlink w:anchor="_Toc161398297" w:history="1">
         <w:r>
           <w:rPr>
             <w:rStyle w:val="Hiperesteka"/>
             <w:noProof/>
           </w:rPr>
-          <w:t>Ilustración 12-Migrazioa</w:t>
+          <w:t>Irudia 12-Migrazioa</w:t>
         </w:r>
         <w:r>
           <w:rPr>
@@ -1635,7 +1830,7 @@
             <w:noProof/>
             <w:webHidden/>
           </w:rPr>
-          <w:instrText xml:space="preserve"> PAGEREF _Toc161301291 \h </w:instrText>
+          <w:instrText xml:space="preserve"> PAGEREF _Toc161398297 \h </w:instrText>
         </w:r>
         <w:r>
           <w:rPr>
@@ -1673,16 +1868,18 @@
           <w:tab w:val="right" w:leader="dot" w:pos="8494"/>
         </w:tabs>
         <w:rPr>
-          <w:noProof/>
-        </w:rPr>
-      </w:pPr>
-      <w:hyperlink w:anchor="_Toc161301292" w:history="1">
+          <w:rFonts w:eastAsiaTheme="minorEastAsia"/>
+          <w:noProof/>
+          <w:lang w:val="es-ES" w:eastAsia="es-ES"/>
+        </w:rPr>
+      </w:pPr>
+      <w:hyperlink w:anchor="_Toc161398298" w:history="1">
         <w:r>
           <w:rPr>
             <w:rStyle w:val="Hiperesteka"/>
             <w:noProof/>
           </w:rPr>
-          <w:t>Ilustración 13-Migrazioa</w:t>
+          <w:t>Irudia 13-Migrazioa</w:t>
         </w:r>
         <w:r>
           <w:rPr>
@@ -1703,7 +1900,7 @@
             <w:noProof/>
             <w:webHidden/>
           </w:rPr>
-          <w:instrText xml:space="preserve"> PAGEREF _Toc161301292 \h </w:instrText>
+          <w:instrText xml:space="preserve"> PAGEREF _Toc161398298 \h </w:instrText>
         </w:r>
         <w:r>
           <w:rPr>
@@ -1741,16 +1938,18 @@
           <w:tab w:val="right" w:leader="dot" w:pos="8494"/>
         </w:tabs>
         <w:rPr>
-          <w:noProof/>
-        </w:rPr>
-      </w:pPr>
-      <w:hyperlink w:anchor="_Toc161301293" w:history="1">
+          <w:rFonts w:eastAsiaTheme="minorEastAsia"/>
+          <w:noProof/>
+          <w:lang w:val="es-ES" w:eastAsia="es-ES"/>
+        </w:rPr>
+      </w:pPr>
+      <w:hyperlink w:anchor="_Toc161398299" w:history="1">
         <w:r>
           <w:rPr>
             <w:rStyle w:val="Hiperesteka"/>
             <w:noProof/>
           </w:rPr>
-          <w:t>Ilustración 14-Migrazioa</w:t>
+          <w:t>Irudia 14-Migrazioa</w:t>
         </w:r>
         <w:r>
           <w:rPr>
@@ -1771,7 +1970,7 @@
             <w:noProof/>
             <w:webHidden/>
           </w:rPr>
-          <w:instrText xml:space="preserve"> PAGEREF _Toc161301293 \h </w:instrText>
+          <w:instrText xml:space="preserve"> PAGEREF _Toc161398299 \h </w:instrText>
         </w:r>
         <w:r>
           <w:rPr>
@@ -1809,16 +2008,18 @@
           <w:tab w:val="right" w:leader="dot" w:pos="8494"/>
         </w:tabs>
         <w:rPr>
-          <w:noProof/>
-        </w:rPr>
-      </w:pPr>
-      <w:hyperlink w:anchor="_Toc161301294" w:history="1">
+          <w:rFonts w:eastAsiaTheme="minorEastAsia"/>
+          <w:noProof/>
+          <w:lang w:val="es-ES" w:eastAsia="es-ES"/>
+        </w:rPr>
+      </w:pPr>
+      <w:hyperlink w:anchor="_Toc161398300" w:history="1">
         <w:r>
           <w:rPr>
             <w:rStyle w:val="Hiperesteka"/>
             <w:noProof/>
           </w:rPr>
-          <w:t>Ilustración 15-Migrazioa</w:t>
+          <w:t>Irudia 15-Migrazioa</w:t>
         </w:r>
         <w:r>
           <w:rPr>
@@ -1839,7 +2040,7 @@
             <w:noProof/>
             <w:webHidden/>
           </w:rPr>
-          <w:instrText xml:space="preserve"> PAGEREF _Toc161301294 \h </w:instrText>
+          <w:instrText xml:space="preserve"> PAGEREF _Toc161398300 \h </w:instrText>
         </w:r>
         <w:r>
           <w:rPr>
@@ -1877,16 +2078,18 @@
           <w:tab w:val="right" w:leader="dot" w:pos="8494"/>
         </w:tabs>
         <w:rPr>
-          <w:noProof/>
-        </w:rPr>
-      </w:pPr>
-      <w:hyperlink w:anchor="_Toc161301295" w:history="1">
+          <w:rFonts w:eastAsiaTheme="minorEastAsia"/>
+          <w:noProof/>
+          <w:lang w:val="es-ES" w:eastAsia="es-ES"/>
+        </w:rPr>
+      </w:pPr>
+      <w:hyperlink w:anchor="_Toc161398301" w:history="1">
         <w:r>
           <w:rPr>
             <w:rStyle w:val="Hiperesteka"/>
             <w:noProof/>
           </w:rPr>
-          <w:t>Ilustración 16-Migrazioa</w:t>
+          <w:t>Irudia 16-Migrazioa</w:t>
         </w:r>
         <w:r>
           <w:rPr>
@@ -1907,7 +2110,7 @@
             <w:noProof/>
             <w:webHidden/>
           </w:rPr>
-          <w:instrText xml:space="preserve"> PAGEREF _Toc161301295 \h </w:instrText>
+          <w:instrText xml:space="preserve"> PAGEREF _Toc161398301 \h </w:instrText>
         </w:r>
         <w:r>
           <w:rPr>
@@ -1927,7 +2130,7 @@
             <w:noProof/>
             <w:webHidden/>
           </w:rPr>
-          <w:t>11</w:t>
+          <w:t>10</w:t>
         </w:r>
         <w:r>
           <w:rPr>
@@ -1945,16 +2148,18 @@
           <w:tab w:val="right" w:leader="dot" w:pos="8494"/>
         </w:tabs>
         <w:rPr>
-          <w:noProof/>
-        </w:rPr>
-      </w:pPr>
-      <w:hyperlink w:anchor="_Toc161301296" w:history="1">
+          <w:rFonts w:eastAsiaTheme="minorEastAsia"/>
+          <w:noProof/>
+          <w:lang w:val="es-ES" w:eastAsia="es-ES"/>
+        </w:rPr>
+      </w:pPr>
+      <w:hyperlink w:anchor="_Toc161398302" w:history="1">
         <w:r>
           <w:rPr>
             <w:rStyle w:val="Hiperesteka"/>
             <w:noProof/>
           </w:rPr>
-          <w:t>Ilustración 17-Migrazioa</w:t>
+          <w:t>Irudia 17-Migrazioa</w:t>
         </w:r>
         <w:r>
           <w:rPr>
@@ -1975,7 +2180,7 @@
             <w:noProof/>
             <w:webHidden/>
           </w:rPr>
-          <w:instrText xml:space="preserve"> PAGEREF _Toc161301296 \h </w:instrText>
+          <w:instrText xml:space="preserve"> PAGEREF _Toc161398302 \h </w:instrText>
         </w:r>
         <w:r>
           <w:rPr>
@@ -1995,7 +2200,7 @@
             <w:noProof/>
             <w:webHidden/>
           </w:rPr>
-          <w:t>12</w:t>
+          <w:t>11</w:t>
         </w:r>
         <w:r>
           <w:rPr>
@@ -2013,16 +2218,18 @@
           <w:tab w:val="right" w:leader="dot" w:pos="8494"/>
         </w:tabs>
         <w:rPr>
-          <w:noProof/>
-        </w:rPr>
-      </w:pPr>
-      <w:hyperlink w:anchor="_Toc161301297" w:history="1">
+          <w:rFonts w:eastAsiaTheme="minorEastAsia"/>
+          <w:noProof/>
+          <w:lang w:val="es-ES" w:eastAsia="es-ES"/>
+        </w:rPr>
+      </w:pPr>
+      <w:hyperlink w:anchor="_Toc161398303" w:history="1">
         <w:r>
           <w:rPr>
             <w:rStyle w:val="Hiperesteka"/>
             <w:noProof/>
           </w:rPr>
-          <w:t>Ilustración 18-Migrazioa</w:t>
+          <w:t>Irudia 18-Migrazioa</w:t>
         </w:r>
         <w:r>
           <w:rPr>
@@ -2043,7 +2250,7 @@
             <w:noProof/>
             <w:webHidden/>
           </w:rPr>
-          <w:instrText xml:space="preserve"> PAGEREF _Toc161301297 \h </w:instrText>
+          <w:instrText xml:space="preserve"> PAGEREF _Toc161398303 \h </w:instrText>
         </w:r>
         <w:r>
           <w:rPr>
@@ -2063,7 +2270,7 @@
             <w:noProof/>
             <w:webHidden/>
           </w:rPr>
-          <w:t>12</w:t>
+          <w:t>11</w:t>
         </w:r>
         <w:r>
           <w:rPr>
@@ -2081,16 +2288,18 @@
           <w:tab w:val="right" w:leader="dot" w:pos="8494"/>
         </w:tabs>
         <w:rPr>
-          <w:noProof/>
-        </w:rPr>
-      </w:pPr>
-      <w:hyperlink w:anchor="_Toc161301298" w:history="1">
+          <w:rFonts w:eastAsiaTheme="minorEastAsia"/>
+          <w:noProof/>
+          <w:lang w:val="es-ES" w:eastAsia="es-ES"/>
+        </w:rPr>
+      </w:pPr>
+      <w:hyperlink w:anchor="_Toc161398304" w:history="1">
         <w:r>
           <w:rPr>
             <w:rStyle w:val="Hiperesteka"/>
             <w:noProof/>
           </w:rPr>
-          <w:t>Ilustración 19-Migrazioa</w:t>
+          <w:t>Irudia 19-Migrazioa</w:t>
         </w:r>
         <w:r>
           <w:rPr>
@@ -2111,7 +2320,7 @@
             <w:noProof/>
             <w:webHidden/>
           </w:rPr>
-          <w:instrText xml:space="preserve"> PAGEREF _Toc161301298 \h </w:instrText>
+          <w:instrText xml:space="preserve"> PAGEREF _Toc161398304 \h </w:instrText>
         </w:r>
         <w:r>
           <w:rPr>
@@ -2131,7 +2340,7 @@
             <w:noProof/>
             <w:webHidden/>
           </w:rPr>
-          <w:t>13</w:t>
+          <w:t>12</w:t>
         </w:r>
         <w:r>
           <w:rPr>
@@ -2149,16 +2358,18 @@
           <w:tab w:val="right" w:leader="dot" w:pos="8494"/>
         </w:tabs>
         <w:rPr>
-          <w:noProof/>
-        </w:rPr>
-      </w:pPr>
-      <w:hyperlink w:anchor="_Toc161301299" w:history="1">
+          <w:rFonts w:eastAsiaTheme="minorEastAsia"/>
+          <w:noProof/>
+          <w:lang w:val="es-ES" w:eastAsia="es-ES"/>
+        </w:rPr>
+      </w:pPr>
+      <w:hyperlink w:anchor="_Toc161398305" w:history="1">
         <w:r>
           <w:rPr>
             <w:rStyle w:val="Hiperesteka"/>
             <w:noProof/>
           </w:rPr>
-          <w:t>Ilustración 20-Migrazioa</w:t>
+          <w:t>Irudia 20-Migrazioa</w:t>
         </w:r>
         <w:r>
           <w:rPr>
@@ -2179,7 +2390,7 @@
             <w:noProof/>
             <w:webHidden/>
           </w:rPr>
-          <w:instrText xml:space="preserve"> PAGEREF _Toc161301299 \h </w:instrText>
+          <w:instrText xml:space="preserve"> PAGEREF _Toc161398305 \h </w:instrText>
         </w:r>
         <w:r>
           <w:rPr>
@@ -2199,7 +2410,7 @@
             <w:noProof/>
             <w:webHidden/>
           </w:rPr>
-          <w:t>13</w:t>
+          <w:t>12</w:t>
         </w:r>
         <w:r>
           <w:rPr>
@@ -2217,16 +2428,18 @@
           <w:tab w:val="right" w:leader="dot" w:pos="8494"/>
         </w:tabs>
         <w:rPr>
-          <w:noProof/>
-        </w:rPr>
-      </w:pPr>
-      <w:hyperlink w:anchor="_Toc161301300" w:history="1">
+          <w:rFonts w:eastAsiaTheme="minorEastAsia"/>
+          <w:noProof/>
+          <w:lang w:val="es-ES" w:eastAsia="es-ES"/>
+        </w:rPr>
+      </w:pPr>
+      <w:hyperlink w:anchor="_Toc161398306" w:history="1">
         <w:r>
           <w:rPr>
             <w:rStyle w:val="Hiperesteka"/>
             <w:noProof/>
           </w:rPr>
-          <w:t>Ilustración 21-Migrazioa</w:t>
+          <w:t>Irudia 21-Migrazioa</w:t>
         </w:r>
         <w:r>
           <w:rPr>
@@ -2247,7 +2460,7 @@
             <w:noProof/>
             <w:webHidden/>
           </w:rPr>
-          <w:instrText xml:space="preserve"> PAGEREF _Toc161301300 \h </w:instrText>
+          <w:instrText xml:space="preserve"> PAGEREF _Toc161398306 \h </w:instrText>
         </w:r>
         <w:r>
           <w:rPr>
@@ -2267,7 +2480,707 @@
             <w:noProof/>
             <w:webHidden/>
           </w:rPr>
+          <w:t>13</w:t>
+        </w:r>
+        <w:r>
+          <w:rPr>
+            <w:noProof/>
+            <w:webHidden/>
+          </w:rPr>
+          <w:fldChar w:fldCharType="end"/>
+        </w:r>
+      </w:hyperlink>
+    </w:p>
+    <w:p>
+      <w:pPr>
+        <w:pStyle w:val="Irudienaurkibidea"/>
+        <w:tabs>
+          <w:tab w:val="right" w:leader="dot" w:pos="8494"/>
+        </w:tabs>
+        <w:rPr>
+          <w:rFonts w:eastAsiaTheme="minorEastAsia"/>
+          <w:noProof/>
+          <w:lang w:val="es-ES" w:eastAsia="es-ES"/>
+        </w:rPr>
+      </w:pPr>
+      <w:hyperlink w:anchor="_Toc161398307" w:history="1">
+        <w:r>
+          <w:rPr>
+            <w:rStyle w:val="Hiperesteka"/>
+            <w:noProof/>
+          </w:rPr>
+          <w:t>Irudia 22_Eredu-erlazional</w:t>
+        </w:r>
+        <w:r>
+          <w:rPr>
+            <w:noProof/>
+            <w:webHidden/>
+          </w:rPr>
+          <w:tab/>
+        </w:r>
+        <w:r>
+          <w:rPr>
+            <w:noProof/>
+            <w:webHidden/>
+          </w:rPr>
+          <w:fldChar w:fldCharType="begin"/>
+        </w:r>
+        <w:r>
+          <w:rPr>
+            <w:noProof/>
+            <w:webHidden/>
+          </w:rPr>
+          <w:instrText xml:space="preserve"> PAGEREF _Toc161398307 \h </w:instrText>
+        </w:r>
+        <w:r>
+          <w:rPr>
+            <w:noProof/>
+            <w:webHidden/>
+          </w:rPr>
+        </w:r>
+        <w:r>
+          <w:rPr>
+            <w:noProof/>
+            <w:webHidden/>
+          </w:rPr>
+          <w:fldChar w:fldCharType="separate"/>
+        </w:r>
+        <w:r>
+          <w:rPr>
+            <w:noProof/>
+            <w:webHidden/>
+          </w:rPr>
           <w:t>14</w:t>
+        </w:r>
+        <w:r>
+          <w:rPr>
+            <w:noProof/>
+            <w:webHidden/>
+          </w:rPr>
+          <w:fldChar w:fldCharType="end"/>
+        </w:r>
+      </w:hyperlink>
+    </w:p>
+    <w:p>
+      <w:pPr>
+        <w:pStyle w:val="Irudienaurkibidea"/>
+        <w:tabs>
+          <w:tab w:val="right" w:leader="dot" w:pos="8494"/>
+        </w:tabs>
+        <w:rPr>
+          <w:rFonts w:eastAsiaTheme="minorEastAsia"/>
+          <w:noProof/>
+          <w:lang w:val="es-ES" w:eastAsia="es-ES"/>
+        </w:rPr>
+      </w:pPr>
+      <w:hyperlink w:anchor="_Toc161398308" w:history="1">
+        <w:r>
+          <w:rPr>
+            <w:rStyle w:val="Hiperesteka"/>
+            <w:noProof/>
+          </w:rPr>
+          <w:t>Irudia 23_Eredu-erlazional</w:t>
+        </w:r>
+        <w:r>
+          <w:rPr>
+            <w:noProof/>
+            <w:webHidden/>
+          </w:rPr>
+          <w:tab/>
+        </w:r>
+        <w:r>
+          <w:rPr>
+            <w:noProof/>
+            <w:webHidden/>
+          </w:rPr>
+          <w:fldChar w:fldCharType="begin"/>
+        </w:r>
+        <w:r>
+          <w:rPr>
+            <w:noProof/>
+            <w:webHidden/>
+          </w:rPr>
+          <w:instrText xml:space="preserve"> PAGEREF _Toc161398308 \h </w:instrText>
+        </w:r>
+        <w:r>
+          <w:rPr>
+            <w:noProof/>
+            <w:webHidden/>
+          </w:rPr>
+        </w:r>
+        <w:r>
+          <w:rPr>
+            <w:noProof/>
+            <w:webHidden/>
+          </w:rPr>
+          <w:fldChar w:fldCharType="separate"/>
+        </w:r>
+        <w:r>
+          <w:rPr>
+            <w:noProof/>
+            <w:webHidden/>
+          </w:rPr>
+          <w:t>14</w:t>
+        </w:r>
+        <w:r>
+          <w:rPr>
+            <w:noProof/>
+            <w:webHidden/>
+          </w:rPr>
+          <w:fldChar w:fldCharType="end"/>
+        </w:r>
+      </w:hyperlink>
+    </w:p>
+    <w:p>
+      <w:pPr>
+        <w:pStyle w:val="Irudienaurkibidea"/>
+        <w:tabs>
+          <w:tab w:val="right" w:leader="dot" w:pos="8494"/>
+        </w:tabs>
+        <w:rPr>
+          <w:rFonts w:eastAsiaTheme="minorEastAsia"/>
+          <w:noProof/>
+          <w:lang w:val="es-ES" w:eastAsia="es-ES"/>
+        </w:rPr>
+      </w:pPr>
+      <w:hyperlink w:anchor="_Toc161398309" w:history="1">
+        <w:r>
+          <w:rPr>
+            <w:rStyle w:val="Hiperesteka"/>
+            <w:noProof/>
+          </w:rPr>
+          <w:t>Irudia 24_Eredu-erlazional</w:t>
+        </w:r>
+        <w:r>
+          <w:rPr>
+            <w:noProof/>
+            <w:webHidden/>
+          </w:rPr>
+          <w:tab/>
+        </w:r>
+        <w:r>
+          <w:rPr>
+            <w:noProof/>
+            <w:webHidden/>
+          </w:rPr>
+          <w:fldChar w:fldCharType="begin"/>
+        </w:r>
+        <w:r>
+          <w:rPr>
+            <w:noProof/>
+            <w:webHidden/>
+          </w:rPr>
+          <w:instrText xml:space="preserve"> PAGEREF _Toc161398309 \h </w:instrText>
+        </w:r>
+        <w:r>
+          <w:rPr>
+            <w:noProof/>
+            <w:webHidden/>
+          </w:rPr>
+        </w:r>
+        <w:r>
+          <w:rPr>
+            <w:noProof/>
+            <w:webHidden/>
+          </w:rPr>
+          <w:fldChar w:fldCharType="separate"/>
+        </w:r>
+        <w:r>
+          <w:rPr>
+            <w:noProof/>
+            <w:webHidden/>
+          </w:rPr>
+          <w:t>15</w:t>
+        </w:r>
+        <w:r>
+          <w:rPr>
+            <w:noProof/>
+            <w:webHidden/>
+          </w:rPr>
+          <w:fldChar w:fldCharType="end"/>
+        </w:r>
+      </w:hyperlink>
+    </w:p>
+    <w:p>
+      <w:pPr>
+        <w:pStyle w:val="Irudienaurkibidea"/>
+        <w:tabs>
+          <w:tab w:val="right" w:leader="dot" w:pos="8494"/>
+        </w:tabs>
+        <w:rPr>
+          <w:rFonts w:eastAsiaTheme="minorEastAsia"/>
+          <w:noProof/>
+          <w:lang w:val="es-ES" w:eastAsia="es-ES"/>
+        </w:rPr>
+      </w:pPr>
+      <w:hyperlink w:anchor="_Toc161398310" w:history="1">
+        <w:r>
+          <w:rPr>
+            <w:rStyle w:val="Hiperesteka"/>
+            <w:noProof/>
+          </w:rPr>
+          <w:t>Irudia 25_Eredu-erlazional</w:t>
+        </w:r>
+        <w:r>
+          <w:rPr>
+            <w:noProof/>
+            <w:webHidden/>
+          </w:rPr>
+          <w:tab/>
+        </w:r>
+        <w:r>
+          <w:rPr>
+            <w:noProof/>
+            <w:webHidden/>
+          </w:rPr>
+          <w:fldChar w:fldCharType="begin"/>
+        </w:r>
+        <w:r>
+          <w:rPr>
+            <w:noProof/>
+            <w:webHidden/>
+          </w:rPr>
+          <w:instrText xml:space="preserve"> PAGEREF _Toc161398310 \h </w:instrText>
+        </w:r>
+        <w:r>
+          <w:rPr>
+            <w:noProof/>
+            <w:webHidden/>
+          </w:rPr>
+        </w:r>
+        <w:r>
+          <w:rPr>
+            <w:noProof/>
+            <w:webHidden/>
+          </w:rPr>
+          <w:fldChar w:fldCharType="separate"/>
+        </w:r>
+        <w:r>
+          <w:rPr>
+            <w:noProof/>
+            <w:webHidden/>
+          </w:rPr>
+          <w:t>15</w:t>
+        </w:r>
+        <w:r>
+          <w:rPr>
+            <w:noProof/>
+            <w:webHidden/>
+          </w:rPr>
+          <w:fldChar w:fldCharType="end"/>
+        </w:r>
+      </w:hyperlink>
+    </w:p>
+    <w:p>
+      <w:pPr>
+        <w:pStyle w:val="Irudienaurkibidea"/>
+        <w:tabs>
+          <w:tab w:val="right" w:leader="dot" w:pos="8494"/>
+        </w:tabs>
+        <w:rPr>
+          <w:rFonts w:eastAsiaTheme="minorEastAsia"/>
+          <w:noProof/>
+          <w:lang w:val="es-ES" w:eastAsia="es-ES"/>
+        </w:rPr>
+      </w:pPr>
+      <w:hyperlink w:anchor="_Toc161398311" w:history="1">
+        <w:r>
+          <w:rPr>
+            <w:rStyle w:val="Hiperesteka"/>
+            <w:noProof/>
+          </w:rPr>
+          <w:t>Irudia 26_Eredu-erlazional</w:t>
+        </w:r>
+        <w:r>
+          <w:rPr>
+            <w:noProof/>
+            <w:webHidden/>
+          </w:rPr>
+          <w:tab/>
+        </w:r>
+        <w:r>
+          <w:rPr>
+            <w:noProof/>
+            <w:webHidden/>
+          </w:rPr>
+          <w:fldChar w:fldCharType="begin"/>
+        </w:r>
+        <w:r>
+          <w:rPr>
+            <w:noProof/>
+            <w:webHidden/>
+          </w:rPr>
+          <w:instrText xml:space="preserve"> PAGEREF _Toc161398311 \h </w:instrText>
+        </w:r>
+        <w:r>
+          <w:rPr>
+            <w:noProof/>
+            <w:webHidden/>
+          </w:rPr>
+        </w:r>
+        <w:r>
+          <w:rPr>
+            <w:noProof/>
+            <w:webHidden/>
+          </w:rPr>
+          <w:fldChar w:fldCharType="separate"/>
+        </w:r>
+        <w:r>
+          <w:rPr>
+            <w:noProof/>
+            <w:webHidden/>
+          </w:rPr>
+          <w:t>16</w:t>
+        </w:r>
+        <w:r>
+          <w:rPr>
+            <w:noProof/>
+            <w:webHidden/>
+          </w:rPr>
+          <w:fldChar w:fldCharType="end"/>
+        </w:r>
+      </w:hyperlink>
+    </w:p>
+    <w:p>
+      <w:pPr>
+        <w:pStyle w:val="Irudienaurkibidea"/>
+        <w:tabs>
+          <w:tab w:val="right" w:leader="dot" w:pos="8494"/>
+        </w:tabs>
+        <w:rPr>
+          <w:rFonts w:eastAsiaTheme="minorEastAsia"/>
+          <w:noProof/>
+          <w:lang w:val="es-ES" w:eastAsia="es-ES"/>
+        </w:rPr>
+      </w:pPr>
+      <w:hyperlink w:anchor="_Toc161398312" w:history="1">
+        <w:r>
+          <w:rPr>
+            <w:rStyle w:val="Hiperesteka"/>
+            <w:noProof/>
+          </w:rPr>
+          <w:t>Irudia 27_Eredu-erlazional</w:t>
+        </w:r>
+        <w:r>
+          <w:rPr>
+            <w:noProof/>
+            <w:webHidden/>
+          </w:rPr>
+          <w:tab/>
+        </w:r>
+        <w:r>
+          <w:rPr>
+            <w:noProof/>
+            <w:webHidden/>
+          </w:rPr>
+          <w:fldChar w:fldCharType="begin"/>
+        </w:r>
+        <w:r>
+          <w:rPr>
+            <w:noProof/>
+            <w:webHidden/>
+          </w:rPr>
+          <w:instrText xml:space="preserve"> PAGEREF _Toc161398312 \h </w:instrText>
+        </w:r>
+        <w:r>
+          <w:rPr>
+            <w:noProof/>
+            <w:webHidden/>
+          </w:rPr>
+        </w:r>
+        <w:r>
+          <w:rPr>
+            <w:noProof/>
+            <w:webHidden/>
+          </w:rPr>
+          <w:fldChar w:fldCharType="separate"/>
+        </w:r>
+        <w:r>
+          <w:rPr>
+            <w:noProof/>
+            <w:webHidden/>
+          </w:rPr>
+          <w:t>16</w:t>
+        </w:r>
+        <w:r>
+          <w:rPr>
+            <w:noProof/>
+            <w:webHidden/>
+          </w:rPr>
+          <w:fldChar w:fldCharType="end"/>
+        </w:r>
+      </w:hyperlink>
+    </w:p>
+    <w:p>
+      <w:pPr>
+        <w:pStyle w:val="Irudienaurkibidea"/>
+        <w:tabs>
+          <w:tab w:val="right" w:leader="dot" w:pos="8494"/>
+        </w:tabs>
+        <w:rPr>
+          <w:rFonts w:eastAsiaTheme="minorEastAsia"/>
+          <w:noProof/>
+          <w:lang w:val="es-ES" w:eastAsia="es-ES"/>
+        </w:rPr>
+      </w:pPr>
+      <w:hyperlink w:anchor="_Toc161398313" w:history="1">
+        <w:r>
+          <w:rPr>
+            <w:rStyle w:val="Hiperesteka"/>
+            <w:noProof/>
+          </w:rPr>
+          <w:t>Irudia 28-Esportazioa</w:t>
+        </w:r>
+        <w:r>
+          <w:rPr>
+            <w:noProof/>
+            <w:webHidden/>
+          </w:rPr>
+          <w:tab/>
+        </w:r>
+        <w:r>
+          <w:rPr>
+            <w:noProof/>
+            <w:webHidden/>
+          </w:rPr>
+          <w:fldChar w:fldCharType="begin"/>
+        </w:r>
+        <w:r>
+          <w:rPr>
+            <w:noProof/>
+            <w:webHidden/>
+          </w:rPr>
+          <w:instrText xml:space="preserve"> PAGEREF _Toc161398313 \h </w:instrText>
+        </w:r>
+        <w:r>
+          <w:rPr>
+            <w:noProof/>
+            <w:webHidden/>
+          </w:rPr>
+        </w:r>
+        <w:r>
+          <w:rPr>
+            <w:noProof/>
+            <w:webHidden/>
+          </w:rPr>
+          <w:fldChar w:fldCharType="separate"/>
+        </w:r>
+        <w:r>
+          <w:rPr>
+            <w:noProof/>
+            <w:webHidden/>
+          </w:rPr>
+          <w:t>17</w:t>
+        </w:r>
+        <w:r>
+          <w:rPr>
+            <w:noProof/>
+            <w:webHidden/>
+          </w:rPr>
+          <w:fldChar w:fldCharType="end"/>
+        </w:r>
+      </w:hyperlink>
+    </w:p>
+    <w:p>
+      <w:pPr>
+        <w:pStyle w:val="Irudienaurkibidea"/>
+        <w:tabs>
+          <w:tab w:val="right" w:leader="dot" w:pos="8494"/>
+        </w:tabs>
+        <w:rPr>
+          <w:rFonts w:eastAsiaTheme="minorEastAsia"/>
+          <w:noProof/>
+          <w:lang w:val="es-ES" w:eastAsia="es-ES"/>
+        </w:rPr>
+      </w:pPr>
+      <w:hyperlink w:anchor="_Toc161398314" w:history="1">
+        <w:r>
+          <w:rPr>
+            <w:rStyle w:val="Hiperesteka"/>
+            <w:noProof/>
+          </w:rPr>
+          <w:t>Irudia 29-Esportazioa</w:t>
+        </w:r>
+        <w:r>
+          <w:rPr>
+            <w:noProof/>
+            <w:webHidden/>
+          </w:rPr>
+          <w:tab/>
+        </w:r>
+        <w:r>
+          <w:rPr>
+            <w:noProof/>
+            <w:webHidden/>
+          </w:rPr>
+          <w:fldChar w:fldCharType="begin"/>
+        </w:r>
+        <w:r>
+          <w:rPr>
+            <w:noProof/>
+            <w:webHidden/>
+          </w:rPr>
+          <w:instrText xml:space="preserve"> PAGEREF _Toc161398314 \h </w:instrText>
+        </w:r>
+        <w:r>
+          <w:rPr>
+            <w:noProof/>
+            <w:webHidden/>
+          </w:rPr>
+        </w:r>
+        <w:r>
+          <w:rPr>
+            <w:noProof/>
+            <w:webHidden/>
+          </w:rPr>
+          <w:fldChar w:fldCharType="separate"/>
+        </w:r>
+        <w:r>
+          <w:rPr>
+            <w:noProof/>
+            <w:webHidden/>
+          </w:rPr>
+          <w:t>17</w:t>
+        </w:r>
+        <w:r>
+          <w:rPr>
+            <w:noProof/>
+            <w:webHidden/>
+          </w:rPr>
+          <w:fldChar w:fldCharType="end"/>
+        </w:r>
+      </w:hyperlink>
+    </w:p>
+    <w:p>
+      <w:pPr>
+        <w:pStyle w:val="Irudienaurkibidea"/>
+        <w:tabs>
+          <w:tab w:val="right" w:leader="dot" w:pos="8494"/>
+        </w:tabs>
+        <w:rPr>
+          <w:rFonts w:eastAsiaTheme="minorEastAsia"/>
+          <w:noProof/>
+          <w:lang w:val="es-ES" w:eastAsia="es-ES"/>
+        </w:rPr>
+      </w:pPr>
+      <w:hyperlink w:anchor="_Toc161398315" w:history="1">
+        <w:r>
+          <w:rPr>
+            <w:rStyle w:val="Hiperesteka"/>
+            <w:noProof/>
+          </w:rPr>
+          <w:t>Irudia 30-Esportazioa</w:t>
+        </w:r>
+        <w:r>
+          <w:rPr>
+            <w:noProof/>
+            <w:webHidden/>
+          </w:rPr>
+          <w:tab/>
+        </w:r>
+        <w:r>
+          <w:rPr>
+            <w:noProof/>
+            <w:webHidden/>
+          </w:rPr>
+          <w:fldChar w:fldCharType="begin"/>
+        </w:r>
+        <w:r>
+          <w:rPr>
+            <w:noProof/>
+            <w:webHidden/>
+          </w:rPr>
+          <w:instrText xml:space="preserve"> PAGEREF _Toc161398315 \h </w:instrText>
+        </w:r>
+        <w:r>
+          <w:rPr>
+            <w:noProof/>
+            <w:webHidden/>
+          </w:rPr>
+        </w:r>
+        <w:r>
+          <w:rPr>
+            <w:noProof/>
+            <w:webHidden/>
+          </w:rPr>
+          <w:fldChar w:fldCharType="separate"/>
+        </w:r>
+        <w:r>
+          <w:rPr>
+            <w:noProof/>
+            <w:webHidden/>
+          </w:rPr>
+          <w:t>18</w:t>
+        </w:r>
+        <w:r>
+          <w:rPr>
+            <w:noProof/>
+            <w:webHidden/>
+          </w:rPr>
+          <w:fldChar w:fldCharType="end"/>
+        </w:r>
+      </w:hyperlink>
+    </w:p>
+    <w:p>
+      <w:pPr>
+        <w:pStyle w:val="Irudienaurkibidea"/>
+        <w:tabs>
+          <w:tab w:val="right" w:leader="dot" w:pos="8494"/>
+        </w:tabs>
+        <w:rPr>
+          <w:rFonts w:eastAsiaTheme="minorEastAsia"/>
+          <w:noProof/>
+          <w:lang w:val="es-ES" w:eastAsia="es-ES"/>
+        </w:rPr>
+      </w:pPr>
+      <w:hyperlink w:anchor="_Toc161398316" w:history="1">
+        <w:r>
+          <w:rPr>
+            <w:rStyle w:val="Hiperesteka"/>
+            <w:noProof/>
+          </w:rPr>
+          <w:t>Irudia 31-Esportazioa</w:t>
+        </w:r>
+        <w:r>
+          <w:rPr>
+            <w:noProof/>
+            <w:webHidden/>
+          </w:rPr>
+          <w:tab/>
+        </w:r>
+        <w:r>
+          <w:rPr>
+            <w:noProof/>
+            <w:webHidden/>
+          </w:rPr>
+          <w:fldChar w:fldCharType="begin"/>
+        </w:r>
+        <w:r>
+          <w:rPr>
+            <w:noProof/>
+            <w:webHidden/>
+          </w:rPr>
+          <w:instrText xml:space="preserve"> PAGEREF _Toc161398316 \h </w:instrText>
+        </w:r>
+        <w:r>
+          <w:rPr>
+            <w:noProof/>
+            <w:webHidden/>
+          </w:rPr>
+        </w:r>
+        <w:r>
+          <w:rPr>
+            <w:noProof/>
+            <w:webHidden/>
+          </w:rPr>
+          <w:fldChar w:fldCharType="separate"/>
+        </w:r>
+        <w:r>
+          <w:rPr>
+            <w:noProof/>
+            <w:webHidden/>
+          </w:rPr>
+          <w:t>18</w:t>
         </w:r>
         <w:r>
           <w:rPr>
@@ -2293,19 +3206,18 @@
       <w:r>
         <w:br w:type="page"/>
       </w:r>
-      <w:bookmarkStart w:id="1" w:name="_GoBack"/>
-      <w:bookmarkEnd w:id="1"/>
     </w:p>
     <w:p>
       <w:pPr>
         <w:pStyle w:val="1izenburua"/>
         <w:jc w:val="both"/>
       </w:pPr>
+      <w:bookmarkStart w:id="1" w:name="_Toc161398317"/>
       <w:r>
         <w:lastRenderedPageBreak/>
         <w:t>Erabiltzailea sortzen:</w:t>
       </w:r>
-      <w:bookmarkEnd w:id="0"/>
+      <w:bookmarkEnd w:id="1"/>
     </w:p>
     <w:p>
       <w:pPr>
@@ -2394,7 +3306,7 @@
       <w:r>
         <w:rPr>
           <w:noProof/>
-          <w:lang w:val="es-ES" w:eastAsia="es-ES"/>
+          <w:lang w:eastAsia="es-ES"/>
         </w:rPr>
         <w:drawing>
           <wp:inline distT="0" distB="0" distL="0" distR="0" wp14:anchorId="260736CB" wp14:editId="7DCDC89C">
@@ -2436,21 +3348,17 @@
     <w:p>
       <w:pPr>
         <w:pStyle w:val="Epigrafea"/>
-      </w:pPr>
-      <w:bookmarkStart w:id="2" w:name="_Toc161301280"/>
-      <w:proofErr w:type="spellStart"/>
-      <w:r>
-        <w:t>Ilustración</w:t>
-      </w:r>
-      <w:proofErr w:type="spellEnd"/>
-      <w:r>
-        <w:t xml:space="preserve"> </w:t>
+        <w:jc w:val="both"/>
+      </w:pPr>
+      <w:bookmarkStart w:id="2" w:name="_Toc161398286"/>
+      <w:r>
+        <w:t xml:space="preserve">Irudia </w:t>
       </w:r>
       <w:r>
         <w:fldChar w:fldCharType="begin"/>
       </w:r>
       <w:r>
-        <w:instrText xml:space="preserve"> SEQ Ilustración \* ARABIC </w:instrText>
+        <w:instrText xml:space="preserve"> SEQ Irudia \* ARABIC </w:instrText>
       </w:r>
       <w:r>
         <w:fldChar w:fldCharType="separate"/>
@@ -2465,10 +3373,14 @@
         <w:fldChar w:fldCharType="end"/>
       </w:r>
       <w:r>
-        <w:t>-Erabiltzailea</w:t>
+        <w:t>-</w:t>
+      </w:r>
+      <w:r>
+        <w:t>Erabiltzailea</w:t>
       </w:r>
       <w:bookmarkEnd w:id="2"/>
     </w:p>
+    <w:p/>
     <w:p>
       <w:pPr>
         <w:keepNext/>
@@ -2562,7 +3474,7 @@
       <w:r>
         <w:rPr>
           <w:noProof/>
-          <w:lang w:val="es-ES" w:eastAsia="es-ES"/>
+          <w:lang w:eastAsia="es-ES"/>
         </w:rPr>
         <w:drawing>
           <wp:inline distT="0" distB="0" distL="0" distR="0" wp14:anchorId="5A95F1B8" wp14:editId="45671329">
@@ -2606,20 +3518,15 @@
         <w:pStyle w:val="Epigrafea"/>
         <w:jc w:val="both"/>
       </w:pPr>
-      <w:bookmarkStart w:id="3" w:name="_Toc161301281"/>
-      <w:proofErr w:type="spellStart"/>
-      <w:r>
-        <w:t>Ilustración</w:t>
-      </w:r>
-      <w:proofErr w:type="spellEnd"/>
-      <w:r>
-        <w:t xml:space="preserve"> </w:t>
+      <w:bookmarkStart w:id="3" w:name="_Toc161398287"/>
+      <w:r>
+        <w:t xml:space="preserve">Irudia </w:t>
       </w:r>
       <w:r>
         <w:fldChar w:fldCharType="begin"/>
       </w:r>
       <w:r>
-        <w:instrText xml:space="preserve"> SEQ Ilustración \* ARABIC </w:instrText>
+        <w:instrText xml:space="preserve"> SEQ Irudia \* ARABIC </w:instrText>
       </w:r>
       <w:r>
         <w:fldChar w:fldCharType="separate"/>
@@ -2638,6 +3545,7 @@
       </w:r>
       <w:bookmarkEnd w:id="3"/>
     </w:p>
+    <w:p/>
     <w:p>
       <w:pPr>
         <w:keepNext/>
@@ -2681,7 +3589,7 @@
       <w:r>
         <w:rPr>
           <w:noProof/>
-          <w:lang w:val="es-ES" w:eastAsia="es-ES"/>
+          <w:lang w:eastAsia="es-ES"/>
         </w:rPr>
         <w:drawing>
           <wp:inline distT="0" distB="0" distL="0" distR="0" wp14:anchorId="1E56D447" wp14:editId="041A6D1B">
@@ -2725,20 +3633,15 @@
         <w:pStyle w:val="Epigrafea"/>
         <w:jc w:val="both"/>
       </w:pPr>
-      <w:bookmarkStart w:id="4" w:name="_Toc161301282"/>
-      <w:proofErr w:type="spellStart"/>
-      <w:r>
-        <w:t>Ilustración</w:t>
-      </w:r>
-      <w:proofErr w:type="spellEnd"/>
-      <w:r>
-        <w:t xml:space="preserve"> </w:t>
+      <w:bookmarkStart w:id="4" w:name="_Toc161398288"/>
+      <w:r>
+        <w:t xml:space="preserve">Irudia </w:t>
       </w:r>
       <w:r>
         <w:fldChar w:fldCharType="begin"/>
       </w:r>
       <w:r>
-        <w:instrText xml:space="preserve"> SEQ Ilustración \* ARABIC </w:instrText>
+        <w:instrText xml:space="preserve"> SEQ Irudia \* ARABIC </w:instrText>
       </w:r>
       <w:r>
         <w:fldChar w:fldCharType="separate"/>
@@ -2757,6 +3660,7 @@
       </w:r>
       <w:bookmarkEnd w:id="4"/>
     </w:p>
+    <w:p/>
     <w:p>
       <w:pPr>
         <w:keepNext/>
@@ -2836,7 +3740,7 @@
       <w:r>
         <w:rPr>
           <w:noProof/>
-          <w:lang w:val="es-ES" w:eastAsia="es-ES"/>
+          <w:lang w:eastAsia="es-ES"/>
         </w:rPr>
         <w:drawing>
           <wp:inline distT="0" distB="0" distL="0" distR="0" wp14:anchorId="04D858F6" wp14:editId="7AD99906">
@@ -2880,20 +3784,15 @@
         <w:pStyle w:val="Epigrafea"/>
         <w:jc w:val="both"/>
       </w:pPr>
-      <w:bookmarkStart w:id="5" w:name="_Toc161301283"/>
-      <w:proofErr w:type="spellStart"/>
-      <w:r>
-        <w:t>Ilustración</w:t>
-      </w:r>
-      <w:proofErr w:type="spellEnd"/>
-      <w:r>
-        <w:t xml:space="preserve"> </w:t>
+      <w:bookmarkStart w:id="5" w:name="_Toc161398289"/>
+      <w:r>
+        <w:t xml:space="preserve">Irudia </w:t>
       </w:r>
       <w:r>
         <w:fldChar w:fldCharType="begin"/>
       </w:r>
       <w:r>
-        <w:instrText xml:space="preserve"> SEQ Ilustración \* ARABIC </w:instrText>
+        <w:instrText xml:space="preserve"> SEQ Irudia \* ARABIC </w:instrText>
       </w:r>
       <w:r>
         <w:fldChar w:fldCharType="separate"/>
@@ -2912,6 +3811,7 @@
       </w:r>
       <w:bookmarkEnd w:id="5"/>
     </w:p>
+    <w:p/>
     <w:p>
       <w:pPr>
         <w:keepNext/>
@@ -2977,7 +3877,7 @@
       <w:r>
         <w:rPr>
           <w:noProof/>
-          <w:lang w:val="es-ES" w:eastAsia="es-ES"/>
+          <w:lang w:eastAsia="es-ES"/>
         </w:rPr>
         <w:drawing>
           <wp:inline distT="0" distB="0" distL="0" distR="0" wp14:anchorId="08D07C36" wp14:editId="4139CF00">
@@ -3021,20 +3921,15 @@
         <w:pStyle w:val="Epigrafea"/>
         <w:jc w:val="both"/>
       </w:pPr>
-      <w:bookmarkStart w:id="6" w:name="_Toc161301284"/>
-      <w:proofErr w:type="spellStart"/>
-      <w:r>
-        <w:t>Ilustración</w:t>
-      </w:r>
-      <w:proofErr w:type="spellEnd"/>
-      <w:r>
-        <w:t xml:space="preserve"> </w:t>
+      <w:bookmarkStart w:id="6" w:name="_Toc161398290"/>
+      <w:r>
+        <w:t xml:space="preserve">Irudia </w:t>
       </w:r>
       <w:r>
         <w:fldChar w:fldCharType="begin"/>
       </w:r>
       <w:r>
-        <w:instrText xml:space="preserve"> SEQ Ilustración \* ARABIC </w:instrText>
+        <w:instrText xml:space="preserve"> SEQ Irudia \* ARABIC </w:instrText>
       </w:r>
       <w:r>
         <w:fldChar w:fldCharType="separate"/>
@@ -3127,7 +4022,7 @@
       <w:r>
         <w:rPr>
           <w:noProof/>
-          <w:lang w:val="es-ES" w:eastAsia="es-ES"/>
+          <w:lang w:eastAsia="es-ES"/>
         </w:rPr>
         <w:drawing>
           <wp:inline distT="0" distB="0" distL="0" distR="0" wp14:anchorId="61C7135B" wp14:editId="2D3E7A87">
@@ -3171,20 +4066,15 @@
         <w:pStyle w:val="Epigrafea"/>
         <w:jc w:val="both"/>
       </w:pPr>
-      <w:bookmarkStart w:id="7" w:name="_Toc161301285"/>
-      <w:proofErr w:type="spellStart"/>
-      <w:r>
-        <w:t>Ilustración</w:t>
-      </w:r>
-      <w:proofErr w:type="spellEnd"/>
-      <w:r>
-        <w:t xml:space="preserve"> </w:t>
+      <w:bookmarkStart w:id="7" w:name="_Toc161398291"/>
+      <w:r>
+        <w:t xml:space="preserve">Irudia </w:t>
       </w:r>
       <w:r>
         <w:fldChar w:fldCharType="begin"/>
       </w:r>
       <w:r>
-        <w:instrText xml:space="preserve"> SEQ Ilustración \* ARABIC </w:instrText>
+        <w:instrText xml:space="preserve"> SEQ Irudia \* ARABIC </w:instrText>
       </w:r>
       <w:r>
         <w:fldChar w:fldCharType="separate"/>
@@ -3205,6 +4095,7 @@
     </w:p>
     <w:p>
       <w:pPr>
+        <w:keepNext/>
         <w:jc w:val="both"/>
       </w:pPr>
       <w:r>
@@ -3216,7 +4107,7 @@
         <w:pStyle w:val="1izenburua"/>
         <w:jc w:val="both"/>
       </w:pPr>
-      <w:bookmarkStart w:id="8" w:name="_Toc161300806"/>
+      <w:bookmarkStart w:id="8" w:name="_Toc161398318"/>
       <w:r>
         <w:lastRenderedPageBreak/>
         <w:t>Migrazioa egiten:</w:t>
@@ -3258,7 +4149,7 @@
       <w:r>
         <w:rPr>
           <w:noProof/>
-          <w:lang w:val="es-ES" w:eastAsia="es-ES"/>
+          <w:lang w:eastAsia="es-ES"/>
         </w:rPr>
         <w:drawing>
           <wp:inline distT="0" distB="0" distL="0" distR="0" wp14:anchorId="046CF710" wp14:editId="12FCFDF8">
@@ -3302,20 +4193,15 @@
         <w:pStyle w:val="Epigrafea"/>
         <w:jc w:val="both"/>
       </w:pPr>
-      <w:bookmarkStart w:id="9" w:name="_Toc161301286"/>
-      <w:proofErr w:type="spellStart"/>
-      <w:r>
-        <w:t>Ilustración</w:t>
-      </w:r>
-      <w:proofErr w:type="spellEnd"/>
-      <w:r>
-        <w:t xml:space="preserve"> </w:t>
+      <w:bookmarkStart w:id="9" w:name="_Toc161398292"/>
+      <w:r>
+        <w:t xml:space="preserve">Irudia </w:t>
       </w:r>
       <w:r>
         <w:fldChar w:fldCharType="begin"/>
       </w:r>
       <w:r>
-        <w:instrText xml:space="preserve"> SEQ Ilustración \* ARABIC </w:instrText>
+        <w:instrText xml:space="preserve"> SEQ Irudia \* ARABIC </w:instrText>
       </w:r>
       <w:r>
         <w:fldChar w:fldCharType="separate"/>
@@ -3334,6 +4220,7 @@
       </w:r>
       <w:bookmarkEnd w:id="9"/>
     </w:p>
+    <w:p/>
     <w:p>
       <w:pPr>
         <w:keepNext/>
@@ -3380,6 +4267,10 @@
         <w:t xml:space="preserve"> joan beharko da. </w:t>
       </w:r>
       <w:r>
+        <w:rPr>
+          <w:noProof/>
+          <w:lang w:eastAsia="es-ES"/>
+        </w:rPr>
         <w:drawing>
           <wp:inline distT="0" distB="0" distL="0" distR="0" wp14:anchorId="1FDA41D7" wp14:editId="4A9937D1">
             <wp:extent cx="1876795" cy="3143250"/>
@@ -3422,20 +4313,15 @@
         <w:pStyle w:val="Epigrafea"/>
         <w:jc w:val="both"/>
       </w:pPr>
-      <w:bookmarkStart w:id="10" w:name="_Toc161301287"/>
-      <w:proofErr w:type="spellStart"/>
-      <w:r>
-        <w:t>Ilustración</w:t>
-      </w:r>
-      <w:proofErr w:type="spellEnd"/>
-      <w:r>
-        <w:t xml:space="preserve"> </w:t>
+      <w:bookmarkStart w:id="10" w:name="_Toc161398293"/>
+      <w:r>
+        <w:t xml:space="preserve">Irudia </w:t>
       </w:r>
       <w:r>
         <w:fldChar w:fldCharType="begin"/>
       </w:r>
       <w:r>
-        <w:instrText xml:space="preserve"> SEQ Ilustración \* ARABIC </w:instrText>
+        <w:instrText xml:space="preserve"> SEQ Irudia \* ARABIC </w:instrText>
       </w:r>
       <w:r>
         <w:fldChar w:fldCharType="separate"/>
@@ -3461,6 +4347,9 @@
       </w:pPr>
       <w:r>
         <w:lastRenderedPageBreak/>
+        <w:t xml:space="preserve"> </w:t>
+      </w:r>
+      <w:r>
         <w:t>“</w:t>
       </w:r>
       <w:proofErr w:type="spellStart"/>
@@ -3536,7 +4425,7 @@
       <w:r>
         <w:rPr>
           <w:noProof/>
-          <w:lang w:val="es-ES" w:eastAsia="es-ES"/>
+          <w:lang w:eastAsia="es-ES"/>
         </w:rPr>
         <w:drawing>
           <wp:inline distT="0" distB="0" distL="0" distR="0" wp14:anchorId="41C2B6A8" wp14:editId="65E619DB">
@@ -3580,20 +4469,15 @@
         <w:pStyle w:val="Epigrafea"/>
         <w:jc w:val="both"/>
       </w:pPr>
-      <w:bookmarkStart w:id="11" w:name="_Toc161301288"/>
-      <w:proofErr w:type="spellStart"/>
-      <w:r>
-        <w:t>Ilustración</w:t>
-      </w:r>
-      <w:proofErr w:type="spellEnd"/>
-      <w:r>
-        <w:t xml:space="preserve"> </w:t>
+      <w:bookmarkStart w:id="11" w:name="_Toc161398294"/>
+      <w:r>
+        <w:t xml:space="preserve">Irudia </w:t>
       </w:r>
       <w:r>
         <w:fldChar w:fldCharType="begin"/>
       </w:r>
       <w:r>
-        <w:instrText xml:space="preserve"> SEQ Ilustración \* ARABIC </w:instrText>
+        <w:instrText xml:space="preserve"> SEQ Irudia \* ARABIC </w:instrText>
       </w:r>
       <w:r>
         <w:fldChar w:fldCharType="separate"/>
@@ -3612,6 +4496,7 @@
       </w:r>
       <w:bookmarkEnd w:id="11"/>
     </w:p>
+    <w:p/>
     <w:p>
       <w:pPr>
         <w:keepNext/>
@@ -3696,7 +4581,7 @@
       <w:r>
         <w:rPr>
           <w:noProof/>
-          <w:lang w:val="es-ES" w:eastAsia="es-ES"/>
+          <w:lang w:eastAsia="es-ES"/>
         </w:rPr>
         <w:drawing>
           <wp:inline distT="0" distB="0" distL="0" distR="0" wp14:anchorId="13074CA7" wp14:editId="632948A0">
@@ -3740,20 +4625,15 @@
         <w:pStyle w:val="Epigrafea"/>
         <w:jc w:val="both"/>
       </w:pPr>
-      <w:bookmarkStart w:id="12" w:name="_Toc161301289"/>
-      <w:proofErr w:type="spellStart"/>
-      <w:r>
-        <w:t>Ilustración</w:t>
-      </w:r>
-      <w:proofErr w:type="spellEnd"/>
-      <w:r>
-        <w:t xml:space="preserve"> </w:t>
+      <w:bookmarkStart w:id="12" w:name="_Toc161398295"/>
+      <w:r>
+        <w:t xml:space="preserve">Irudia </w:t>
       </w:r>
       <w:r>
         <w:fldChar w:fldCharType="begin"/>
       </w:r>
       <w:r>
-        <w:instrText xml:space="preserve"> SEQ Ilustración \* ARABIC </w:instrText>
+        <w:instrText xml:space="preserve"> SEQ Irudia \* ARABIC </w:instrText>
       </w:r>
       <w:r>
         <w:fldChar w:fldCharType="separate"/>
@@ -3798,12 +4678,12 @@
       <w:r>
         <w:rPr>
           <w:noProof/>
-          <w:lang w:val="es-ES" w:eastAsia="es-ES"/>
+          <w:lang w:eastAsia="es-ES"/>
         </w:rPr>
         <w:drawing>
           <wp:inline distT="0" distB="0" distL="0" distR="0" wp14:anchorId="48C9E6B4" wp14:editId="5A914ACD">
-            <wp:extent cx="4851697" cy="3657600"/>
-            <wp:effectExtent l="0" t="0" r="6350" b="0"/>
+            <wp:extent cx="4524375" cy="3410838"/>
+            <wp:effectExtent l="0" t="0" r="0" b="0"/>
             <wp:docPr id="10" name="Irudia 10"/>
             <wp:cNvGraphicFramePr>
               <a:graphicFrameLocks xmlns:a="http://schemas.openxmlformats.org/drawingml/2006/main" noChangeAspect="1"/>
@@ -3824,7 +4704,7 @@
                   <pic:spPr>
                     <a:xfrm>
                       <a:off x="0" y="0"/>
-                      <a:ext cx="4855745" cy="3660652"/>
+                      <a:ext cx="4532709" cy="3417120"/>
                     </a:xfrm>
                     <a:prstGeom prst="rect">
                       <a:avLst/>
@@ -3842,20 +4722,15 @@
         <w:pStyle w:val="Epigrafea"/>
         <w:jc w:val="both"/>
       </w:pPr>
-      <w:bookmarkStart w:id="13" w:name="_Toc161301290"/>
-      <w:proofErr w:type="spellStart"/>
-      <w:r>
-        <w:t>Ilustración</w:t>
-      </w:r>
-      <w:proofErr w:type="spellEnd"/>
-      <w:r>
-        <w:t xml:space="preserve"> </w:t>
+      <w:bookmarkStart w:id="13" w:name="_Toc161398296"/>
+      <w:r>
+        <w:t xml:space="preserve">Irudia </w:t>
       </w:r>
       <w:r>
         <w:fldChar w:fldCharType="begin"/>
       </w:r>
       <w:r>
-        <w:instrText xml:space="preserve"> SEQ Ilustración \* ARABIC </w:instrText>
+        <w:instrText xml:space="preserve"> SEQ Irudia \* ARABIC </w:instrText>
       </w:r>
       <w:r>
         <w:fldChar w:fldCharType="separate"/>
@@ -3879,6 +4754,12 @@
         <w:keepNext/>
         <w:jc w:val="both"/>
       </w:pPr>
+    </w:p>
+    <w:p>
+      <w:pPr>
+        <w:keepNext/>
+        <w:jc w:val="both"/>
+      </w:pPr>
       <w:proofErr w:type="spellStart"/>
       <w:r>
         <w:t>Repository</w:t>
@@ -3901,11 +4782,11 @@
       <w:r>
         <w:rPr>
           <w:noProof/>
-          <w:lang w:val="es-ES" w:eastAsia="es-ES"/>
+          <w:lang w:eastAsia="es-ES"/>
         </w:rPr>
         <w:drawing>
           <wp:inline distT="0" distB="0" distL="0" distR="0" wp14:anchorId="50E876B6" wp14:editId="2A13D90A">
-            <wp:extent cx="4867275" cy="3679074"/>
+            <wp:extent cx="4309615" cy="3257550"/>
             <wp:effectExtent l="0" t="0" r="0" b="0"/>
             <wp:docPr id="11" name="Irudia 11"/>
             <wp:cNvGraphicFramePr>
@@ -3927,7 +4808,7 @@
                   <pic:spPr>
                     <a:xfrm>
                       <a:off x="0" y="0"/>
-                      <a:ext cx="4879838" cy="3688570"/>
+                      <a:ext cx="4328884" cy="3272115"/>
                     </a:xfrm>
                     <a:prstGeom prst="rect">
                       <a:avLst/>
@@ -3945,20 +4826,15 @@
         <w:pStyle w:val="Epigrafea"/>
         <w:jc w:val="both"/>
       </w:pPr>
-      <w:bookmarkStart w:id="14" w:name="_Toc161301291"/>
-      <w:proofErr w:type="spellStart"/>
-      <w:r>
-        <w:t>Ilustración</w:t>
-      </w:r>
-      <w:proofErr w:type="spellEnd"/>
-      <w:r>
-        <w:t xml:space="preserve"> </w:t>
+      <w:bookmarkStart w:id="14" w:name="_Toc161398297"/>
+      <w:r>
+        <w:t xml:space="preserve">Irudia </w:t>
       </w:r>
       <w:r>
         <w:fldChar w:fldCharType="begin"/>
       </w:r>
       <w:r>
-        <w:instrText xml:space="preserve"> SEQ Ilustración \* ARABIC </w:instrText>
+        <w:instrText xml:space="preserve"> SEQ Irudia \* ARABIC </w:instrText>
       </w:r>
       <w:r>
         <w:fldChar w:fldCharType="separate"/>
@@ -3976,11 +4852,6 @@
         <w:t>-Migrazioa</w:t>
       </w:r>
       <w:bookmarkEnd w:id="14"/>
-    </w:p>
-    <w:p>
-      <w:r>
-        <w:br w:type="page"/>
-      </w:r>
     </w:p>
     <w:p>
       <w:pPr>
@@ -4013,7 +4884,7 @@
       <w:r>
         <w:rPr>
           <w:noProof/>
-          <w:lang w:val="es-ES" w:eastAsia="es-ES"/>
+          <w:lang w:eastAsia="es-ES"/>
         </w:rPr>
         <w:drawing>
           <wp:inline distT="0" distB="0" distL="0" distR="0" wp14:anchorId="23E178D1" wp14:editId="5C498362">
@@ -4057,20 +4928,15 @@
         <w:pStyle w:val="Epigrafea"/>
         <w:jc w:val="both"/>
       </w:pPr>
-      <w:bookmarkStart w:id="15" w:name="_Toc161301292"/>
-      <w:proofErr w:type="spellStart"/>
-      <w:r>
-        <w:t>Ilustración</w:t>
-      </w:r>
-      <w:proofErr w:type="spellEnd"/>
-      <w:r>
-        <w:t xml:space="preserve"> </w:t>
+      <w:bookmarkStart w:id="15" w:name="_Toc161398298"/>
+      <w:r>
+        <w:t xml:space="preserve">Irudia </w:t>
       </w:r>
       <w:r>
         <w:fldChar w:fldCharType="begin"/>
       </w:r>
       <w:r>
-        <w:instrText xml:space="preserve"> SEQ Ilustración \* ARABIC </w:instrText>
+        <w:instrText xml:space="preserve"> SEQ Irudia \* ARABIC </w:instrText>
       </w:r>
       <w:r>
         <w:fldChar w:fldCharType="separate"/>
@@ -4085,7 +4951,10 @@
         <w:fldChar w:fldCharType="end"/>
       </w:r>
       <w:r>
-        <w:t>-Migrazioa</w:t>
+        <w:t>-</w:t>
+      </w:r>
+      <w:r>
+        <w:t>Migrazioa</w:t>
       </w:r>
       <w:bookmarkEnd w:id="15"/>
     </w:p>
@@ -4094,6 +4963,12 @@
         <w:keepNext/>
         <w:jc w:val="both"/>
       </w:pPr>
+    </w:p>
+    <w:p>
+      <w:pPr>
+        <w:keepNext/>
+        <w:jc w:val="both"/>
+      </w:pPr>
       <w:proofErr w:type="spellStart"/>
       <w:r>
         <w:t>Source</w:t>
@@ -4111,17 +4986,23 @@
         <w:t>-n</w:t>
       </w:r>
       <w:r>
-        <w:t xml:space="preserve"> SQL datu base bat aukeratu behar da, ez baldi badago plus-arin emango zaio gehitu al izateko. </w:t>
-      </w:r>
-      <w:r>
-        <w:rPr>
-          <w:noProof/>
-          <w:lang w:val="es-ES" w:eastAsia="es-ES"/>
+        <w:t xml:space="preserve"> SQL datu base bat aukeratu behar da, ez baldi badago plus-arin emango zaio gehitu al izateko.</w:t>
+      </w:r>
+      <w:r>
+        <w:t xml:space="preserve">             </w:t>
+      </w:r>
+      <w:r>
+        <w:t xml:space="preserve"> </w:t>
+      </w:r>
+      <w:r>
+        <w:rPr>
+          <w:noProof/>
+          <w:lang w:eastAsia="es-ES"/>
         </w:rPr>
         <w:drawing>
           <wp:inline distT="0" distB="0" distL="0" distR="0" wp14:anchorId="160052F2" wp14:editId="3B7614F9">
-            <wp:extent cx="4599005" cy="3467100"/>
-            <wp:effectExtent l="0" t="0" r="0" b="0"/>
+            <wp:extent cx="4245235" cy="3200400"/>
+            <wp:effectExtent l="0" t="0" r="3175" b="0"/>
             <wp:docPr id="14" name="Irudia 14"/>
             <wp:cNvGraphicFramePr>
               <a:graphicFrameLocks xmlns:a="http://schemas.openxmlformats.org/drawingml/2006/main" noChangeAspect="1"/>
@@ -4142,7 +5023,7 @@
                   <pic:spPr>
                     <a:xfrm>
                       <a:off x="0" y="0"/>
-                      <a:ext cx="4608444" cy="3474216"/>
+                      <a:ext cx="4258965" cy="3210751"/>
                     </a:xfrm>
                     <a:prstGeom prst="rect">
                       <a:avLst/>
@@ -4160,20 +5041,15 @@
         <w:pStyle w:val="Epigrafea"/>
         <w:jc w:val="both"/>
       </w:pPr>
-      <w:bookmarkStart w:id="16" w:name="_Toc161301293"/>
-      <w:proofErr w:type="spellStart"/>
-      <w:r>
-        <w:t>Ilustración</w:t>
-      </w:r>
-      <w:proofErr w:type="spellEnd"/>
-      <w:r>
-        <w:t xml:space="preserve"> </w:t>
+      <w:bookmarkStart w:id="16" w:name="_Toc161398299"/>
+      <w:r>
+        <w:t xml:space="preserve">Irudia </w:t>
       </w:r>
       <w:r>
         <w:fldChar w:fldCharType="begin"/>
       </w:r>
       <w:r>
-        <w:instrText xml:space="preserve"> SEQ Ilustración \* ARABIC </w:instrText>
+        <w:instrText xml:space="preserve"> SEQ Irudia \* ARABIC </w:instrText>
       </w:r>
       <w:r>
         <w:fldChar w:fldCharType="separate"/>
@@ -4188,37 +5064,21 @@
         <w:fldChar w:fldCharType="end"/>
       </w:r>
       <w:r>
-        <w:t>-Migrazioa</w:t>
+        <w:t>-</w:t>
+      </w:r>
+      <w:r>
+        <w:t>Migrazioa</w:t>
       </w:r>
       <w:bookmarkEnd w:id="16"/>
-    </w:p>
-    <w:p>
-      <w:pPr>
-        <w:jc w:val="both"/>
-      </w:pPr>
-    </w:p>
-    <w:p>
-      <w:pPr>
-        <w:jc w:val="both"/>
-      </w:pPr>
-    </w:p>
-    <w:p>
-      <w:pPr>
-        <w:jc w:val="both"/>
-      </w:pPr>
-    </w:p>
-    <w:p>
-      <w:pPr>
-        <w:jc w:val="both"/>
-      </w:pPr>
     </w:p>
     <w:p>
       <w:pPr>
         <w:pStyle w:val="2izenburua"/>
         <w:jc w:val="both"/>
       </w:pPr>
-      <w:bookmarkStart w:id="17" w:name="_Toc161300807"/>
-      <w:r>
+      <w:bookmarkStart w:id="17" w:name="_Toc161398319"/>
+      <w:r>
+        <w:lastRenderedPageBreak/>
         <w:t>SQL Datu base konektatzen:</w:t>
       </w:r>
       <w:bookmarkEnd w:id="17"/>
@@ -4256,12 +5116,12 @@
       <w:r>
         <w:rPr>
           <w:noProof/>
-          <w:lang w:val="es-ES" w:eastAsia="es-ES"/>
+          <w:lang w:eastAsia="es-ES"/>
         </w:rPr>
         <w:drawing>
           <wp:inline distT="0" distB="0" distL="0" distR="0" wp14:anchorId="0F127684" wp14:editId="47B1B901">
-            <wp:extent cx="5400040" cy="3491865"/>
-            <wp:effectExtent l="0" t="0" r="0" b="0"/>
+            <wp:extent cx="4551587" cy="2943225"/>
+            <wp:effectExtent l="0" t="0" r="1905" b="0"/>
             <wp:docPr id="13" name="Irudia 13"/>
             <wp:cNvGraphicFramePr>
               <a:graphicFrameLocks xmlns:a="http://schemas.openxmlformats.org/drawingml/2006/main" noChangeAspect="1"/>
@@ -4282,7 +5142,7 @@
                   <pic:spPr>
                     <a:xfrm>
                       <a:off x="0" y="0"/>
-                      <a:ext cx="5400040" cy="3491865"/>
+                      <a:ext cx="4581356" cy="2962474"/>
                     </a:xfrm>
                     <a:prstGeom prst="rect">
                       <a:avLst/>
@@ -4300,20 +5160,15 @@
         <w:pStyle w:val="Epigrafea"/>
         <w:jc w:val="both"/>
       </w:pPr>
-      <w:bookmarkStart w:id="18" w:name="_Toc161301294"/>
-      <w:proofErr w:type="spellStart"/>
-      <w:r>
-        <w:t>Ilustración</w:t>
-      </w:r>
-      <w:proofErr w:type="spellEnd"/>
-      <w:r>
-        <w:t xml:space="preserve"> </w:t>
+      <w:bookmarkStart w:id="18" w:name="_Toc161398300"/>
+      <w:r>
+        <w:t xml:space="preserve">Irudia </w:t>
       </w:r>
       <w:r>
         <w:fldChar w:fldCharType="begin"/>
       </w:r>
       <w:r>
-        <w:instrText xml:space="preserve"> SEQ Ilustración \* ARABIC </w:instrText>
+        <w:instrText xml:space="preserve"> SEQ Irudia \* ARABIC </w:instrText>
       </w:r>
       <w:r>
         <w:fldChar w:fldCharType="separate"/>
@@ -4328,10 +5183,14 @@
         <w:fldChar w:fldCharType="end"/>
       </w:r>
       <w:r>
-        <w:t>-Migrazioa</w:t>
+        <w:t>-</w:t>
+      </w:r>
+      <w:r>
+        <w:t>Migrazioa</w:t>
       </w:r>
       <w:bookmarkEnd w:id="18"/>
     </w:p>
+    <w:p/>
     <w:p>
       <w:pPr>
         <w:keepNext/>
@@ -4339,7 +5198,6 @@
       </w:pPr>
       <w:proofErr w:type="spellStart"/>
       <w:r>
-        <w:lastRenderedPageBreak/>
         <w:t>Capture</w:t>
       </w:r>
       <w:proofErr w:type="spellEnd"/>
@@ -4357,12 +5215,12 @@
       <w:r>
         <w:rPr>
           <w:noProof/>
-          <w:lang w:val="es-ES" w:eastAsia="es-ES"/>
+          <w:lang w:eastAsia="es-ES"/>
         </w:rPr>
         <w:drawing>
           <wp:inline distT="0" distB="0" distL="0" distR="0" wp14:anchorId="22970D8E" wp14:editId="741359F0">
-            <wp:extent cx="5400040" cy="4112895"/>
-            <wp:effectExtent l="0" t="0" r="0" b="1905"/>
+            <wp:extent cx="4214483" cy="3209925"/>
+            <wp:effectExtent l="0" t="0" r="0" b="0"/>
             <wp:docPr id="15" name="Irudia 15"/>
             <wp:cNvGraphicFramePr>
               <a:graphicFrameLocks xmlns:a="http://schemas.openxmlformats.org/drawingml/2006/main" noChangeAspect="1"/>
@@ -4383,7 +5241,7 @@
                   <pic:spPr>
                     <a:xfrm>
                       <a:off x="0" y="0"/>
-                      <a:ext cx="5400040" cy="4112895"/>
+                      <a:ext cx="4224011" cy="3217182"/>
                     </a:xfrm>
                     <a:prstGeom prst="rect">
                       <a:avLst/>
@@ -4401,20 +5259,15 @@
         <w:pStyle w:val="Epigrafea"/>
         <w:jc w:val="both"/>
       </w:pPr>
-      <w:bookmarkStart w:id="19" w:name="_Toc161301295"/>
-      <w:proofErr w:type="spellStart"/>
-      <w:r>
-        <w:t>Ilustración</w:t>
-      </w:r>
-      <w:proofErr w:type="spellEnd"/>
-      <w:r>
-        <w:t xml:space="preserve"> </w:t>
+      <w:bookmarkStart w:id="19" w:name="_Toc161398301"/>
+      <w:r>
+        <w:t xml:space="preserve">Irudia </w:t>
       </w:r>
       <w:r>
         <w:fldChar w:fldCharType="begin"/>
       </w:r>
       <w:r>
-        <w:instrText xml:space="preserve"> SEQ Ilustración \* ARABIC </w:instrText>
+        <w:instrText xml:space="preserve"> SEQ Irudia \* ARABIC </w:instrText>
       </w:r>
       <w:r>
         <w:fldChar w:fldCharType="separate"/>
@@ -4458,12 +5311,12 @@
       <w:r>
         <w:rPr>
           <w:noProof/>
-          <w:lang w:val="es-ES" w:eastAsia="es-ES"/>
+          <w:lang w:eastAsia="es-ES"/>
         </w:rPr>
         <w:drawing>
           <wp:inline distT="0" distB="0" distL="0" distR="0" wp14:anchorId="4ECBC902" wp14:editId="5F0FF07A">
-            <wp:extent cx="4777916" cy="3657600"/>
-            <wp:effectExtent l="0" t="0" r="3810" b="0"/>
+            <wp:extent cx="4417084" cy="3381375"/>
+            <wp:effectExtent l="0" t="0" r="2540" b="0"/>
             <wp:docPr id="16" name="Irudia 16"/>
             <wp:cNvGraphicFramePr>
               <a:graphicFrameLocks xmlns:a="http://schemas.openxmlformats.org/drawingml/2006/main" noChangeAspect="1"/>
@@ -4484,7 +5337,7 @@
                   <pic:spPr>
                     <a:xfrm>
                       <a:off x="0" y="0"/>
-                      <a:ext cx="4779778" cy="3659025"/>
+                      <a:ext cx="4421851" cy="3385024"/>
                     </a:xfrm>
                     <a:prstGeom prst="rect">
                       <a:avLst/>
@@ -4502,20 +5355,15 @@
         <w:pStyle w:val="Epigrafea"/>
         <w:jc w:val="both"/>
       </w:pPr>
-      <w:bookmarkStart w:id="20" w:name="_Toc161301296"/>
-      <w:proofErr w:type="spellStart"/>
-      <w:r>
-        <w:t>Ilustración</w:t>
-      </w:r>
-      <w:proofErr w:type="spellEnd"/>
-      <w:r>
-        <w:t xml:space="preserve"> </w:t>
+      <w:bookmarkStart w:id="20" w:name="_Toc161398302"/>
+      <w:r>
+        <w:t xml:space="preserve">Irudia </w:t>
       </w:r>
       <w:r>
         <w:fldChar w:fldCharType="begin"/>
       </w:r>
       <w:r>
-        <w:instrText xml:space="preserve"> SEQ Ilustración \* ARABIC </w:instrText>
+        <w:instrText xml:space="preserve"> SEQ Irudia \* ARABIC </w:instrText>
       </w:r>
       <w:r>
         <w:fldChar w:fldCharType="separate"/>
@@ -4534,6 +5382,7 @@
       </w:r>
       <w:bookmarkEnd w:id="20"/>
     </w:p>
+    <w:p/>
     <w:p>
       <w:pPr>
         <w:keepNext/>
@@ -4545,10 +5394,7 @@
       </w:r>
       <w:proofErr w:type="spellEnd"/>
       <w:r>
-        <w:t xml:space="preserve">-n </w:t>
-      </w:r>
-      <w:r>
-        <w:t>dena dagoen bezala uzten da eta “</w:t>
+        <w:t>-n dena dagoen bezala uzten da eta “</w:t>
       </w:r>
       <w:proofErr w:type="spellStart"/>
       <w:r>
@@ -4561,7 +5407,7 @@
       <w:r>
         <w:rPr>
           <w:noProof/>
-          <w:lang w:val="es-ES" w:eastAsia="es-ES"/>
+          <w:lang w:eastAsia="es-ES"/>
         </w:rPr>
         <w:drawing>
           <wp:inline distT="0" distB="0" distL="0" distR="0" wp14:anchorId="7B246447" wp14:editId="786F16C8">
@@ -4605,20 +5451,15 @@
         <w:pStyle w:val="Epigrafea"/>
         <w:jc w:val="both"/>
       </w:pPr>
-      <w:bookmarkStart w:id="21" w:name="_Toc161301297"/>
-      <w:proofErr w:type="spellStart"/>
-      <w:r>
-        <w:t>Ilustración</w:t>
-      </w:r>
-      <w:proofErr w:type="spellEnd"/>
-      <w:r>
-        <w:t xml:space="preserve"> </w:t>
+      <w:bookmarkStart w:id="21" w:name="_Toc161398303"/>
+      <w:r>
+        <w:t xml:space="preserve">Irudia </w:t>
       </w:r>
       <w:r>
         <w:fldChar w:fldCharType="begin"/>
       </w:r>
       <w:r>
-        <w:instrText xml:space="preserve"> SEQ Ilustración \* ARABIC </w:instrText>
+        <w:instrText xml:space="preserve"> SEQ Irudia \* ARABIC </w:instrText>
       </w:r>
       <w:r>
         <w:fldChar w:fldCharType="separate"/>
@@ -4636,11 +5477,6 @@
         <w:t>-Migrazioa</w:t>
       </w:r>
       <w:bookmarkEnd w:id="21"/>
-    </w:p>
-    <w:p>
-      <w:r>
-        <w:br w:type="page"/>
-      </w:r>
     </w:p>
     <w:p>
       <w:pPr>
@@ -4662,10 +5498,7 @@
       </w:r>
       <w:proofErr w:type="spellEnd"/>
       <w:r>
-        <w:t xml:space="preserve">-n </w:t>
-      </w:r>
-      <w:r>
-        <w:t>dena dagoen bezala uzten da eta “</w:t>
+        <w:t>-n dena dagoen bezala uzten da eta “</w:t>
       </w:r>
       <w:proofErr w:type="spellStart"/>
       <w:r>
@@ -4673,15 +5506,12 @@
       </w:r>
       <w:proofErr w:type="spellEnd"/>
       <w:r>
-        <w:t>”-eri ematen zaio aurrera jarraitzeko.</w:t>
-      </w:r>
-      <w:r>
-        <w:t xml:space="preserve">         </w:t>
-      </w:r>
-      <w:r>
-        <w:rPr>
-          <w:noProof/>
-          <w:lang w:val="es-ES" w:eastAsia="es-ES"/>
+        <w:t xml:space="preserve">”-eri ematen zaio aurrera jarraitzeko.         </w:t>
+      </w:r>
+      <w:r>
+        <w:rPr>
+          <w:noProof/>
+          <w:lang w:eastAsia="es-ES"/>
         </w:rPr>
         <w:drawing>
           <wp:inline distT="0" distB="0" distL="0" distR="0" wp14:anchorId="6680B5B9" wp14:editId="587D7665">
@@ -4725,20 +5555,15 @@
         <w:pStyle w:val="Epigrafea"/>
         <w:jc w:val="both"/>
       </w:pPr>
-      <w:bookmarkStart w:id="22" w:name="_Toc161301298"/>
-      <w:proofErr w:type="spellStart"/>
-      <w:r>
-        <w:t>Ilustración</w:t>
-      </w:r>
-      <w:proofErr w:type="spellEnd"/>
-      <w:r>
-        <w:t xml:space="preserve"> </w:t>
+      <w:bookmarkStart w:id="22" w:name="_Toc161398304"/>
+      <w:r>
+        <w:t xml:space="preserve">Irudia </w:t>
       </w:r>
       <w:r>
         <w:fldChar w:fldCharType="begin"/>
       </w:r>
       <w:r>
-        <w:instrText xml:space="preserve"> SEQ Ilustración \* ARABIC </w:instrText>
+        <w:instrText xml:space="preserve"> SEQ Irudia \* ARABIC </w:instrText>
       </w:r>
       <w:r>
         <w:fldChar w:fldCharType="separate"/>
@@ -4757,6 +5582,7 @@
       </w:r>
       <w:bookmarkEnd w:id="22"/>
     </w:p>
+    <w:p/>
     <w:p>
       <w:pPr>
         <w:keepNext/>
@@ -4768,10 +5594,7 @@
       </w:r>
       <w:proofErr w:type="spellEnd"/>
       <w:r>
-        <w:t xml:space="preserve"> Data-n </w:t>
-      </w:r>
-      <w:r>
-        <w:t>dena dagoen bezala uzten da eta “</w:t>
+        <w:t xml:space="preserve"> Data-n dena dagoen bezala uzten da eta “</w:t>
       </w:r>
       <w:proofErr w:type="spellStart"/>
       <w:r>
@@ -4784,7 +5607,7 @@
       <w:r>
         <w:rPr>
           <w:noProof/>
-          <w:lang w:val="es-ES" w:eastAsia="es-ES"/>
+          <w:lang w:eastAsia="es-ES"/>
         </w:rPr>
         <w:drawing>
           <wp:inline distT="0" distB="0" distL="0" distR="0" wp14:anchorId="3C2B5031" wp14:editId="5E111472">
@@ -4828,20 +5651,15 @@
         <w:pStyle w:val="Epigrafea"/>
         <w:jc w:val="both"/>
       </w:pPr>
-      <w:bookmarkStart w:id="23" w:name="_Toc161301299"/>
-      <w:proofErr w:type="spellStart"/>
-      <w:r>
-        <w:t>Ilustración</w:t>
-      </w:r>
-      <w:proofErr w:type="spellEnd"/>
-      <w:r>
-        <w:t xml:space="preserve"> </w:t>
+      <w:bookmarkStart w:id="23" w:name="_Toc161398305"/>
+      <w:r>
+        <w:t xml:space="preserve">Irudia </w:t>
       </w:r>
       <w:r>
         <w:fldChar w:fldCharType="begin"/>
       </w:r>
       <w:r>
-        <w:instrText xml:space="preserve"> SEQ Ilustración \* ARABIC </w:instrText>
+        <w:instrText xml:space="preserve"> SEQ Irudia \* ARABIC </w:instrText>
       </w:r>
       <w:r>
         <w:fldChar w:fldCharType="separate"/>
@@ -4856,7 +5674,10 @@
         <w:fldChar w:fldCharType="end"/>
       </w:r>
       <w:r>
-        <w:t>-Migrazioa</w:t>
+        <w:t>-</w:t>
+      </w:r>
+      <w:r>
+        <w:t>Migrazioa</w:t>
       </w:r>
       <w:bookmarkEnd w:id="23"/>
     </w:p>
@@ -4883,7 +5704,7 @@
       <w:r>
         <w:rPr>
           <w:noProof/>
-          <w:lang w:val="es-ES" w:eastAsia="es-ES"/>
+          <w:lang w:eastAsia="es-ES"/>
         </w:rPr>
         <w:drawing>
           <wp:inline distT="0" distB="0" distL="0" distR="0" wp14:anchorId="4B82EC7A" wp14:editId="011C8002">
@@ -4927,20 +5748,197 @@
         <w:pStyle w:val="Epigrafea"/>
         <w:jc w:val="both"/>
       </w:pPr>
-      <w:bookmarkStart w:id="24" w:name="_Toc161301300"/>
+      <w:bookmarkStart w:id="24" w:name="_Toc161398306"/>
+      <w:r>
+        <w:t xml:space="preserve">Irudia </w:t>
+      </w:r>
+      <w:r>
+        <w:fldChar w:fldCharType="begin"/>
+      </w:r>
+      <w:r>
+        <w:instrText xml:space="preserve"> SEQ Irudia \* ARABIC </w:instrText>
+      </w:r>
+      <w:r>
+        <w:fldChar w:fldCharType="separate"/>
+      </w:r>
+      <w:r>
+        <w:rPr>
+          <w:noProof/>
+        </w:rPr>
+        <w:t>21</w:t>
+      </w:r>
+      <w:r>
+        <w:fldChar w:fldCharType="end"/>
+      </w:r>
+      <w:r>
+        <w:t>-Migrazioa</w:t>
+      </w:r>
+      <w:bookmarkEnd w:id="24"/>
+    </w:p>
+    <w:p>
+      <w:r>
+        <w:br w:type="page"/>
+      </w:r>
+    </w:p>
+    <w:p>
+      <w:pPr>
+        <w:pStyle w:val="1izenburua"/>
+      </w:pPr>
+      <w:bookmarkStart w:id="25" w:name="_Toc161398320"/>
+      <w:r>
+        <w:lastRenderedPageBreak/>
+        <w:t>Eredu-erlazional grafikoa:</w:t>
+      </w:r>
+      <w:bookmarkEnd w:id="25"/>
+    </w:p>
+    <w:p/>
+    <w:p>
+      <w:pPr>
+        <w:jc w:val="both"/>
+      </w:pPr>
+      <w:r>
+        <w:t xml:space="preserve">Datu-base baten eredu-erlazionala sortzeko </w:t>
+      </w:r>
+      <w:r>
+        <w:t xml:space="preserve">bide hau segitu behar da: </w:t>
+      </w:r>
       <w:proofErr w:type="spellStart"/>
       <w:r>
-        <w:t>Ilustración</w:t>
+        <w:rPr>
+          <w:b/>
+        </w:rPr>
+        <w:t>File</w:t>
       </w:r>
       <w:proofErr w:type="spellEnd"/>
       <w:r>
+        <w:rPr>
+          <w:b/>
+        </w:rPr>
+        <w:sym w:font="Wingdings" w:char="F0E0"/>
+      </w:r>
+      <w:r>
+        <w:rPr>
+          <w:b/>
+        </w:rPr>
+        <w:t xml:space="preserve">Data </w:t>
+      </w:r>
+      <w:proofErr w:type="spellStart"/>
+      <w:r>
+        <w:rPr>
+          <w:b/>
+        </w:rPr>
+        <w:t>Modeler</w:t>
+      </w:r>
+      <w:proofErr w:type="spellEnd"/>
+      <w:r>
+        <w:rPr>
+          <w:b/>
+        </w:rPr>
+        <w:sym w:font="Wingdings" w:char="F0E0"/>
+      </w:r>
+      <w:r>
+        <w:rPr>
+          <w:b/>
+        </w:rPr>
         <w:t xml:space="preserve"> </w:t>
       </w:r>
+      <w:proofErr w:type="spellStart"/>
+      <w:r>
+        <w:rPr>
+          <w:b/>
+        </w:rPr>
+        <w:t>Import</w:t>
+      </w:r>
+      <w:proofErr w:type="spellEnd"/>
+      <w:r>
+        <w:rPr>
+          <w:b/>
+        </w:rPr>
+        <w:sym w:font="Wingdings" w:char="F0E0"/>
+      </w:r>
+      <w:r>
+        <w:rPr>
+          <w:b/>
+        </w:rPr>
+        <w:t xml:space="preserve">Data </w:t>
+      </w:r>
+      <w:proofErr w:type="spellStart"/>
+      <w:r>
+        <w:rPr>
+          <w:b/>
+        </w:rPr>
+        <w:t>Dictionary</w:t>
+      </w:r>
+      <w:proofErr w:type="spellEnd"/>
+      <w:r>
+        <w:t xml:space="preserve">. Data </w:t>
+      </w:r>
+      <w:proofErr w:type="spellStart"/>
+      <w:r>
+        <w:t>Dictionary</w:t>
+      </w:r>
+      <w:proofErr w:type="spellEnd"/>
+      <w:r>
+        <w:t xml:space="preserve"> iristean klik egiten zaio.</w:t>
+      </w:r>
+    </w:p>
+    <w:p>
+      <w:pPr>
+        <w:keepNext/>
+        <w:jc w:val="both"/>
+      </w:pPr>
+      <w:r>
+        <w:drawing>
+          <wp:inline distT="0" distB="0" distL="0" distR="0" wp14:anchorId="06F19745" wp14:editId="60B954A1">
+            <wp:extent cx="2452527" cy="2600325"/>
+            <wp:effectExtent l="0" t="0" r="5080" b="0"/>
+            <wp:docPr id="22" name="Irudia 22"/>
+            <wp:cNvGraphicFramePr>
+              <a:graphicFrameLocks xmlns:a="http://schemas.openxmlformats.org/drawingml/2006/main" noChangeAspect="1"/>
+            </wp:cNvGraphicFramePr>
+            <a:graphic xmlns:a="http://schemas.openxmlformats.org/drawingml/2006/main">
+              <a:graphicData uri="http://schemas.openxmlformats.org/drawingml/2006/picture">
+                <pic:pic xmlns:pic="http://schemas.openxmlformats.org/drawingml/2006/picture">
+                  <pic:nvPicPr>
+                    <pic:cNvPr id="1" name=""/>
+                    <pic:cNvPicPr/>
+                  </pic:nvPicPr>
+                  <pic:blipFill>
+                    <a:blip r:embed="rId29"/>
+                    <a:stretch>
+                      <a:fillRect/>
+                    </a:stretch>
+                  </pic:blipFill>
+                  <pic:spPr>
+                    <a:xfrm>
+                      <a:off x="0" y="0"/>
+                      <a:ext cx="2474526" cy="2623650"/>
+                    </a:xfrm>
+                    <a:prstGeom prst="rect">
+                      <a:avLst/>
+                    </a:prstGeom>
+                  </pic:spPr>
+                </pic:pic>
+              </a:graphicData>
+            </a:graphic>
+          </wp:inline>
+        </w:drawing>
+      </w:r>
+    </w:p>
+    <w:p>
+      <w:pPr>
+        <w:pStyle w:val="Epigrafea"/>
+        <w:jc w:val="both"/>
+      </w:pPr>
+      <w:bookmarkStart w:id="26" w:name="_Toc161398307"/>
+      <w:r>
+        <w:t xml:space="preserve">Irudia </w:t>
+      </w:r>
       <w:r>
         <w:fldChar w:fldCharType="begin"/>
       </w:r>
       <w:r>
-        <w:instrText xml:space="preserve"> SEQ Ilustración \* ARABIC </w:instrText>
+        <w:instrText xml:space="preserve"> SEQ Irudia \* ARABIC </w:instrText>
       </w:r>
       <w:r>
         <w:fldChar w:fldCharType="separate"/>
@@ -4949,24 +5947,927 @@
         <w:rPr>
           <w:noProof/>
         </w:rPr>
-        <w:t>21</w:t>
+        <w:t>22</w:t>
       </w:r>
       <w:r>
         <w:fldChar w:fldCharType="end"/>
       </w:r>
       <w:r>
-        <w:t>-Migrazioa</w:t>
-      </w:r>
-      <w:bookmarkEnd w:id="24"/>
-    </w:p>
-    <w:p>
-      <w:pPr>
+        <w:t>_Eredu-erlazional</w:t>
+      </w:r>
+      <w:bookmarkEnd w:id="26"/>
+    </w:p>
+    <w:p/>
+    <w:p>
+      <w:pPr>
+        <w:keepNext/>
         <w:jc w:val="both"/>
       </w:pPr>
+      <w:r>
+        <w:t>Aurrena ikusi nahi den datu basea aukeratu beharko da.</w:t>
+      </w:r>
+      <w:r>
+        <w:t xml:space="preserve"> Aurrera segitzeko “</w:t>
+      </w:r>
+      <w:proofErr w:type="spellStart"/>
+      <w:r>
+        <w:rPr>
+          <w:b/>
+        </w:rPr>
+        <w:t>Next</w:t>
+      </w:r>
+      <w:proofErr w:type="spellEnd"/>
+      <w:r>
+        <w:t>”-eri emango zaio.</w:t>
+      </w:r>
+      <w:r>
+        <w:t xml:space="preserve">                                </w:t>
+      </w:r>
+      <w:r>
+        <w:drawing>
+          <wp:inline distT="0" distB="0" distL="0" distR="0" wp14:anchorId="27051B26" wp14:editId="422F7685">
+            <wp:extent cx="5181600" cy="3357316"/>
+            <wp:effectExtent l="0" t="0" r="0" b="0"/>
+            <wp:docPr id="23" name="Irudia 23"/>
+            <wp:cNvGraphicFramePr>
+              <a:graphicFrameLocks xmlns:a="http://schemas.openxmlformats.org/drawingml/2006/main" noChangeAspect="1"/>
+            </wp:cNvGraphicFramePr>
+            <a:graphic xmlns:a="http://schemas.openxmlformats.org/drawingml/2006/main">
+              <a:graphicData uri="http://schemas.openxmlformats.org/drawingml/2006/picture">
+                <pic:pic xmlns:pic="http://schemas.openxmlformats.org/drawingml/2006/picture">
+                  <pic:nvPicPr>
+                    <pic:cNvPr id="1" name=""/>
+                    <pic:cNvPicPr/>
+                  </pic:nvPicPr>
+                  <pic:blipFill>
+                    <a:blip r:embed="rId30"/>
+                    <a:stretch>
+                      <a:fillRect/>
+                    </a:stretch>
+                  </pic:blipFill>
+                  <pic:spPr>
+                    <a:xfrm>
+                      <a:off x="0" y="0"/>
+                      <a:ext cx="5221522" cy="3383183"/>
+                    </a:xfrm>
+                    <a:prstGeom prst="rect">
+                      <a:avLst/>
+                    </a:prstGeom>
+                  </pic:spPr>
+                </pic:pic>
+              </a:graphicData>
+            </a:graphic>
+          </wp:inline>
+        </w:drawing>
+      </w:r>
+    </w:p>
+    <w:p>
+      <w:pPr>
+        <w:pStyle w:val="Epigrafea"/>
+        <w:jc w:val="both"/>
+      </w:pPr>
+      <w:bookmarkStart w:id="27" w:name="_Toc161398308"/>
+      <w:r>
+        <w:t xml:space="preserve">Irudia </w:t>
+      </w:r>
+      <w:r>
+        <w:fldChar w:fldCharType="begin"/>
+      </w:r>
+      <w:r>
+        <w:instrText xml:space="preserve"> SEQ Irudia \* ARABIC </w:instrText>
+      </w:r>
+      <w:r>
+        <w:fldChar w:fldCharType="separate"/>
+      </w:r>
+      <w:r>
+        <w:rPr>
+          <w:noProof/>
+        </w:rPr>
+        <w:t>23</w:t>
+      </w:r>
+      <w:r>
+        <w:fldChar w:fldCharType="end"/>
+      </w:r>
+      <w:r>
+        <w:t>_Eredu-erlazional</w:t>
+      </w:r>
+      <w:bookmarkEnd w:id="27"/>
+    </w:p>
+    <w:p>
+      <w:pPr>
+        <w:keepNext/>
+        <w:jc w:val="both"/>
+      </w:pPr>
+      <w:r>
+        <w:lastRenderedPageBreak/>
+        <w:t>Emen erabiltzaile aukeratu beharko da.</w:t>
+      </w:r>
+      <w:r>
+        <w:t xml:space="preserve"> </w:t>
+      </w:r>
+      <w:r>
+        <w:t>Aurrera segitzeko “</w:t>
+      </w:r>
+      <w:proofErr w:type="spellStart"/>
+      <w:r>
+        <w:rPr>
+          <w:b/>
+        </w:rPr>
+        <w:t>Next</w:t>
+      </w:r>
+      <w:proofErr w:type="spellEnd"/>
+      <w:r>
+        <w:t>”-eri emango zaio.</w:t>
+      </w:r>
+      <w:r>
+        <w:drawing>
+          <wp:inline distT="0" distB="0" distL="0" distR="0" wp14:anchorId="6605A616" wp14:editId="6624A4A8">
+            <wp:extent cx="5400040" cy="3495675"/>
+            <wp:effectExtent l="0" t="0" r="0" b="9525"/>
+            <wp:docPr id="24" name="Irudia 24"/>
+            <wp:cNvGraphicFramePr>
+              <a:graphicFrameLocks xmlns:a="http://schemas.openxmlformats.org/drawingml/2006/main" noChangeAspect="1"/>
+            </wp:cNvGraphicFramePr>
+            <a:graphic xmlns:a="http://schemas.openxmlformats.org/drawingml/2006/main">
+              <a:graphicData uri="http://schemas.openxmlformats.org/drawingml/2006/picture">
+                <pic:pic xmlns:pic="http://schemas.openxmlformats.org/drawingml/2006/picture">
+                  <pic:nvPicPr>
+                    <pic:cNvPr id="1" name=""/>
+                    <pic:cNvPicPr/>
+                  </pic:nvPicPr>
+                  <pic:blipFill>
+                    <a:blip r:embed="rId31"/>
+                    <a:stretch>
+                      <a:fillRect/>
+                    </a:stretch>
+                  </pic:blipFill>
+                  <pic:spPr>
+                    <a:xfrm>
+                      <a:off x="0" y="0"/>
+                      <a:ext cx="5400040" cy="3495675"/>
+                    </a:xfrm>
+                    <a:prstGeom prst="rect">
+                      <a:avLst/>
+                    </a:prstGeom>
+                  </pic:spPr>
+                </pic:pic>
+              </a:graphicData>
+            </a:graphic>
+          </wp:inline>
+        </w:drawing>
+      </w:r>
+    </w:p>
+    <w:p>
+      <w:pPr>
+        <w:pStyle w:val="Epigrafea"/>
+        <w:jc w:val="both"/>
+      </w:pPr>
+      <w:bookmarkStart w:id="28" w:name="_Toc161398309"/>
+      <w:r>
+        <w:t xml:space="preserve">Irudia </w:t>
+      </w:r>
+      <w:r>
+        <w:fldChar w:fldCharType="begin"/>
+      </w:r>
+      <w:r>
+        <w:instrText xml:space="preserve"> SEQ Irudia \* ARABIC </w:instrText>
+      </w:r>
+      <w:r>
+        <w:fldChar w:fldCharType="separate"/>
+      </w:r>
+      <w:r>
+        <w:rPr>
+          <w:noProof/>
+        </w:rPr>
+        <w:t>24</w:t>
+      </w:r>
+      <w:r>
+        <w:fldChar w:fldCharType="end"/>
+      </w:r>
+      <w:r>
+        <w:t>_Eredu-erlazional</w:t>
+      </w:r>
+      <w:bookmarkEnd w:id="28"/>
+    </w:p>
+    <w:p/>
+    <w:p>
+      <w:pPr>
+        <w:keepNext/>
+        <w:jc w:val="both"/>
+      </w:pPr>
+      <w:r>
+        <w:t>Atal onetan ikusi nahi diren taulak aukeratuko dira.</w:t>
+      </w:r>
+      <w:r>
+        <w:t xml:space="preserve"> </w:t>
+      </w:r>
+      <w:r>
+        <w:t>Aurrera segitzeko “</w:t>
+      </w:r>
+      <w:proofErr w:type="spellStart"/>
+      <w:r>
+        <w:rPr>
+          <w:b/>
+        </w:rPr>
+        <w:t>Next</w:t>
+      </w:r>
+      <w:proofErr w:type="spellEnd"/>
+      <w:r>
+        <w:t>”-eri emango zaio.</w:t>
+      </w:r>
+      <w:r>
+        <w:drawing>
+          <wp:inline distT="0" distB="0" distL="0" distR="0" wp14:anchorId="2404A68C" wp14:editId="79BAF0DA">
+            <wp:extent cx="5400040" cy="3516630"/>
+            <wp:effectExtent l="0" t="0" r="0" b="7620"/>
+            <wp:docPr id="25" name="Irudia 25"/>
+            <wp:cNvGraphicFramePr>
+              <a:graphicFrameLocks xmlns:a="http://schemas.openxmlformats.org/drawingml/2006/main" noChangeAspect="1"/>
+            </wp:cNvGraphicFramePr>
+            <a:graphic xmlns:a="http://schemas.openxmlformats.org/drawingml/2006/main">
+              <a:graphicData uri="http://schemas.openxmlformats.org/drawingml/2006/picture">
+                <pic:pic xmlns:pic="http://schemas.openxmlformats.org/drawingml/2006/picture">
+                  <pic:nvPicPr>
+                    <pic:cNvPr id="1" name=""/>
+                    <pic:cNvPicPr/>
+                  </pic:nvPicPr>
+                  <pic:blipFill>
+                    <a:blip r:embed="rId32"/>
+                    <a:stretch>
+                      <a:fillRect/>
+                    </a:stretch>
+                  </pic:blipFill>
+                  <pic:spPr>
+                    <a:xfrm>
+                      <a:off x="0" y="0"/>
+                      <a:ext cx="5400040" cy="3516630"/>
+                    </a:xfrm>
+                    <a:prstGeom prst="rect">
+                      <a:avLst/>
+                    </a:prstGeom>
+                  </pic:spPr>
+                </pic:pic>
+              </a:graphicData>
+            </a:graphic>
+          </wp:inline>
+        </w:drawing>
+      </w:r>
+    </w:p>
+    <w:p>
+      <w:pPr>
+        <w:pStyle w:val="Epigrafea"/>
+        <w:jc w:val="both"/>
+      </w:pPr>
+      <w:bookmarkStart w:id="29" w:name="_Toc161398310"/>
+      <w:r>
+        <w:t xml:space="preserve">Irudia </w:t>
+      </w:r>
+      <w:r>
+        <w:fldChar w:fldCharType="begin"/>
+      </w:r>
+      <w:r>
+        <w:instrText xml:space="preserve"> SEQ Irudia \* ARABIC </w:instrText>
+      </w:r>
+      <w:r>
+        <w:fldChar w:fldCharType="separate"/>
+      </w:r>
+      <w:r>
+        <w:rPr>
+          <w:noProof/>
+        </w:rPr>
+        <w:t>25</w:t>
+      </w:r>
+      <w:r>
+        <w:fldChar w:fldCharType="end"/>
+      </w:r>
+      <w:r>
+        <w:t>_Eredu-erlazional</w:t>
+      </w:r>
+      <w:bookmarkEnd w:id="29"/>
+    </w:p>
+    <w:p>
+      <w:pPr>
+        <w:keepNext/>
+        <w:jc w:val="both"/>
+      </w:pPr>
+      <w:r>
+        <w:lastRenderedPageBreak/>
+        <w:t>Bukatzeko “</w:t>
+      </w:r>
+      <w:proofErr w:type="spellStart"/>
+      <w:r>
+        <w:t>Finish</w:t>
+      </w:r>
+      <w:proofErr w:type="spellEnd"/>
+      <w:r>
+        <w:t>”-eri eman beharko zaio.</w:t>
+      </w:r>
+      <w:r>
+        <w:drawing>
+          <wp:inline distT="0" distB="0" distL="0" distR="0" wp14:anchorId="24AC9669" wp14:editId="72E62A56">
+            <wp:extent cx="5400040" cy="3492500"/>
+            <wp:effectExtent l="0" t="0" r="0" b="0"/>
+            <wp:docPr id="26" name="Irudia 26"/>
+            <wp:cNvGraphicFramePr>
+              <a:graphicFrameLocks xmlns:a="http://schemas.openxmlformats.org/drawingml/2006/main" noChangeAspect="1"/>
+            </wp:cNvGraphicFramePr>
+            <a:graphic xmlns:a="http://schemas.openxmlformats.org/drawingml/2006/main">
+              <a:graphicData uri="http://schemas.openxmlformats.org/drawingml/2006/picture">
+                <pic:pic xmlns:pic="http://schemas.openxmlformats.org/drawingml/2006/picture">
+                  <pic:nvPicPr>
+                    <pic:cNvPr id="1" name=""/>
+                    <pic:cNvPicPr/>
+                  </pic:nvPicPr>
+                  <pic:blipFill>
+                    <a:blip r:embed="rId33"/>
+                    <a:stretch>
+                      <a:fillRect/>
+                    </a:stretch>
+                  </pic:blipFill>
+                  <pic:spPr>
+                    <a:xfrm>
+                      <a:off x="0" y="0"/>
+                      <a:ext cx="5400040" cy="3492500"/>
+                    </a:xfrm>
+                    <a:prstGeom prst="rect">
+                      <a:avLst/>
+                    </a:prstGeom>
+                  </pic:spPr>
+                </pic:pic>
+              </a:graphicData>
+            </a:graphic>
+          </wp:inline>
+        </w:drawing>
+      </w:r>
+    </w:p>
+    <w:p>
+      <w:pPr>
+        <w:pStyle w:val="Epigrafea"/>
+        <w:jc w:val="both"/>
+      </w:pPr>
+      <w:bookmarkStart w:id="30" w:name="_Toc161398311"/>
+      <w:r>
+        <w:t xml:space="preserve">Irudia </w:t>
+      </w:r>
+      <w:r>
+        <w:fldChar w:fldCharType="begin"/>
+      </w:r>
+      <w:r>
+        <w:instrText xml:space="preserve"> SEQ Irudia \* ARABIC </w:instrText>
+      </w:r>
+      <w:r>
+        <w:fldChar w:fldCharType="separate"/>
+      </w:r>
+      <w:r>
+        <w:rPr>
+          <w:noProof/>
+        </w:rPr>
+        <w:t>26</w:t>
+      </w:r>
+      <w:r>
+        <w:fldChar w:fldCharType="end"/>
+      </w:r>
+      <w:r>
+        <w:t>_Eredu-erlazional</w:t>
+      </w:r>
+      <w:bookmarkEnd w:id="30"/>
+    </w:p>
+    <w:p/>
+    <w:p>
+      <w:pPr>
+        <w:keepNext/>
+        <w:jc w:val="both"/>
+      </w:pPr>
+      <w:r>
+        <w:drawing>
+          <wp:inline distT="0" distB="0" distL="0" distR="0" wp14:anchorId="54D27CB3" wp14:editId="3E271C45">
+            <wp:extent cx="5400040" cy="2290445"/>
+            <wp:effectExtent l="0" t="0" r="0" b="0"/>
+            <wp:docPr id="27" name="Irudia 27"/>
+            <wp:cNvGraphicFramePr>
+              <a:graphicFrameLocks xmlns:a="http://schemas.openxmlformats.org/drawingml/2006/main" noChangeAspect="1"/>
+            </wp:cNvGraphicFramePr>
+            <a:graphic xmlns:a="http://schemas.openxmlformats.org/drawingml/2006/main">
+              <a:graphicData uri="http://schemas.openxmlformats.org/drawingml/2006/picture">
+                <pic:pic xmlns:pic="http://schemas.openxmlformats.org/drawingml/2006/picture">
+                  <pic:nvPicPr>
+                    <pic:cNvPr id="1" name=""/>
+                    <pic:cNvPicPr/>
+                  </pic:nvPicPr>
+                  <pic:blipFill>
+                    <a:blip r:embed="rId34"/>
+                    <a:stretch>
+                      <a:fillRect/>
+                    </a:stretch>
+                  </pic:blipFill>
+                  <pic:spPr>
+                    <a:xfrm>
+                      <a:off x="0" y="0"/>
+                      <a:ext cx="5400040" cy="2290445"/>
+                    </a:xfrm>
+                    <a:prstGeom prst="rect">
+                      <a:avLst/>
+                    </a:prstGeom>
+                  </pic:spPr>
+                </pic:pic>
+              </a:graphicData>
+            </a:graphic>
+          </wp:inline>
+        </w:drawing>
+      </w:r>
+    </w:p>
+    <w:p>
+      <w:pPr>
+        <w:pStyle w:val="Epigrafea"/>
+        <w:jc w:val="both"/>
+      </w:pPr>
+      <w:bookmarkStart w:id="31" w:name="_Toc161398312"/>
+      <w:r>
+        <w:t xml:space="preserve">Irudia </w:t>
+      </w:r>
+      <w:r>
+        <w:fldChar w:fldCharType="begin"/>
+      </w:r>
+      <w:r>
+        <w:instrText xml:space="preserve"> SEQ Irudia \* ARABIC </w:instrText>
+      </w:r>
+      <w:r>
+        <w:fldChar w:fldCharType="separate"/>
+      </w:r>
+      <w:r>
+        <w:rPr>
+          <w:noProof/>
+        </w:rPr>
+        <w:t>27</w:t>
+      </w:r>
+      <w:r>
+        <w:fldChar w:fldCharType="end"/>
+      </w:r>
+      <w:r>
+        <w:t>_Eredu-erlazional</w:t>
+      </w:r>
+      <w:bookmarkEnd w:id="31"/>
+    </w:p>
+    <w:p>
+      <w:r>
+        <w:br w:type="page"/>
+      </w:r>
+    </w:p>
+    <w:p>
+      <w:pPr>
+        <w:pStyle w:val="1izenburua"/>
+      </w:pPr>
+      <w:bookmarkStart w:id="32" w:name="_Toc161398321"/>
+      <w:r>
+        <w:lastRenderedPageBreak/>
+        <w:t>Esportazioa:</w:t>
+      </w:r>
+      <w:bookmarkEnd w:id="32"/>
+    </w:p>
+    <w:p/>
+    <w:p>
+      <w:pPr>
+        <w:jc w:val="both"/>
+        <w:rPr>
+          <w:noProof/>
+          <w:lang w:val="es-ES" w:eastAsia="es-ES"/>
+        </w:rPr>
+      </w:pPr>
+      <w:r>
+        <w:rPr>
+          <w:noProof/>
+          <w:lang w:val="es-ES" w:eastAsia="es-ES"/>
+        </w:rPr>
+        <w:t>Aurrena esportazioa egiteko, nahi diren taulak aukeratu behar dira “Ctrl+</w:t>
+      </w:r>
+      <w:r>
+        <w:rPr>
+          <w:noProof/>
+          <w:lang w:val="es-ES" w:eastAsia="es-ES"/>
+        </w:rPr>
+        <w:t>L_kilk” egite berailen gainean. Aukeratuta gero eskuineko klika egiten zaile eta “Export…”-eri ematen zaio.</w:t>
+      </w:r>
+    </w:p>
+    <w:p>
+      <w:pPr>
+        <w:keepNext/>
+        <w:jc w:val="both"/>
+      </w:pPr>
+      <w:r>
+        <w:drawing>
+          <wp:inline distT="0" distB="0" distL="0" distR="0" wp14:anchorId="77DDD443" wp14:editId="6A55DBB4">
+            <wp:extent cx="1724025" cy="2018840"/>
+            <wp:effectExtent l="0" t="0" r="0" b="635"/>
+            <wp:docPr id="28" name="Irudia 28"/>
+            <wp:cNvGraphicFramePr>
+              <a:graphicFrameLocks xmlns:a="http://schemas.openxmlformats.org/drawingml/2006/main" noChangeAspect="1"/>
+            </wp:cNvGraphicFramePr>
+            <a:graphic xmlns:a="http://schemas.openxmlformats.org/drawingml/2006/main">
+              <a:graphicData uri="http://schemas.openxmlformats.org/drawingml/2006/picture">
+                <pic:pic xmlns:pic="http://schemas.openxmlformats.org/drawingml/2006/picture">
+                  <pic:nvPicPr>
+                    <pic:cNvPr id="1" name=""/>
+                    <pic:cNvPicPr/>
+                  </pic:nvPicPr>
+                  <pic:blipFill>
+                    <a:blip r:embed="rId35"/>
+                    <a:stretch>
+                      <a:fillRect/>
+                    </a:stretch>
+                  </pic:blipFill>
+                  <pic:spPr>
+                    <a:xfrm>
+                      <a:off x="0" y="0"/>
+                      <a:ext cx="1731287" cy="2027344"/>
+                    </a:xfrm>
+                    <a:prstGeom prst="rect">
+                      <a:avLst/>
+                    </a:prstGeom>
+                  </pic:spPr>
+                </pic:pic>
+              </a:graphicData>
+            </a:graphic>
+          </wp:inline>
+        </w:drawing>
+      </w:r>
+    </w:p>
+    <w:p>
+      <w:pPr>
+        <w:pStyle w:val="Epigrafea"/>
+        <w:jc w:val="both"/>
+      </w:pPr>
+      <w:bookmarkStart w:id="33" w:name="_Toc161398313"/>
+      <w:r>
+        <w:t xml:space="preserve">Irudia </w:t>
+      </w:r>
+      <w:r>
+        <w:fldChar w:fldCharType="begin"/>
+      </w:r>
+      <w:r>
+        <w:instrText xml:space="preserve"> SEQ Irudia \* ARABIC </w:instrText>
+      </w:r>
+      <w:r>
+        <w:fldChar w:fldCharType="separate"/>
+      </w:r>
+      <w:r>
+        <w:rPr>
+          <w:noProof/>
+        </w:rPr>
+        <w:t>28</w:t>
+      </w:r>
+      <w:r>
+        <w:fldChar w:fldCharType="end"/>
+      </w:r>
+      <w:r>
+        <w:t>-Esportaz</w:t>
+      </w:r>
+      <w:bookmarkEnd w:id="33"/>
+    </w:p>
+    <w:p/>
+    <w:p>
+      <w:pPr>
+        <w:keepNext/>
+        <w:jc w:val="both"/>
+      </w:pPr>
+      <w:r>
+        <w:rPr>
+          <w:noProof/>
+          <w:lang w:val="es-ES" w:eastAsia="es-ES"/>
+        </w:rPr>
+        <w:t>Destination atalean “</w:t>
+      </w:r>
+      <w:r>
+        <w:rPr>
+          <w:b/>
+          <w:noProof/>
+          <w:lang w:val="es-ES" w:eastAsia="es-ES"/>
+        </w:rPr>
+        <w:t>Browse</w:t>
+      </w:r>
+      <w:r>
+        <w:rPr>
+          <w:noProof/>
+          <w:lang w:val="es-ES" w:eastAsia="es-ES"/>
+        </w:rPr>
+        <w:t>…”-ri eman beharko zaio aukeratu al izateko no nahi den deskargatzeko.</w:t>
+      </w:r>
+      <w:r>
+        <w:rPr>
+          <w:noProof/>
+          <w:lang w:val="es-ES" w:eastAsia="es-ES"/>
+        </w:rPr>
+        <w:t xml:space="preserve"> </w:t>
+      </w:r>
+      <w:r>
+        <w:rPr>
+          <w:noProof/>
+          <w:lang w:val="es-ES" w:eastAsia="es-ES"/>
+        </w:rPr>
+        <w:t>Aurrera jarraitzeko “</w:t>
+      </w:r>
+      <w:r>
+        <w:rPr>
+          <w:b/>
+          <w:noProof/>
+          <w:lang w:val="es-ES" w:eastAsia="es-ES"/>
+        </w:rPr>
+        <w:t>Next</w:t>
+      </w:r>
+      <w:r>
+        <w:rPr>
+          <w:noProof/>
+          <w:lang w:val="es-ES" w:eastAsia="es-ES"/>
+        </w:rPr>
+        <w:t>”-erin emango zaio.</w:t>
+      </w:r>
+      <w:r>
+        <w:drawing>
+          <wp:inline distT="0" distB="0" distL="0" distR="0" wp14:anchorId="5A9D0968" wp14:editId="1CDFBEE0">
+            <wp:extent cx="4514850" cy="3644159"/>
+            <wp:effectExtent l="0" t="0" r="0" b="0"/>
+            <wp:docPr id="29" name="Irudia 29"/>
+            <wp:cNvGraphicFramePr>
+              <a:graphicFrameLocks xmlns:a="http://schemas.openxmlformats.org/drawingml/2006/main" noChangeAspect="1"/>
+            </wp:cNvGraphicFramePr>
+            <a:graphic xmlns:a="http://schemas.openxmlformats.org/drawingml/2006/main">
+              <a:graphicData uri="http://schemas.openxmlformats.org/drawingml/2006/picture">
+                <pic:pic xmlns:pic="http://schemas.openxmlformats.org/drawingml/2006/picture">
+                  <pic:nvPicPr>
+                    <pic:cNvPr id="1" name=""/>
+                    <pic:cNvPicPr/>
+                  </pic:nvPicPr>
+                  <pic:blipFill>
+                    <a:blip r:embed="rId36"/>
+                    <a:stretch>
+                      <a:fillRect/>
+                    </a:stretch>
+                  </pic:blipFill>
+                  <pic:spPr>
+                    <a:xfrm>
+                      <a:off x="0" y="0"/>
+                      <a:ext cx="4517381" cy="3646202"/>
+                    </a:xfrm>
+                    <a:prstGeom prst="rect">
+                      <a:avLst/>
+                    </a:prstGeom>
+                  </pic:spPr>
+                </pic:pic>
+              </a:graphicData>
+            </a:graphic>
+          </wp:inline>
+        </w:drawing>
+      </w:r>
+    </w:p>
+    <w:p>
+      <w:pPr>
+        <w:pStyle w:val="Epigrafea"/>
+        <w:jc w:val="both"/>
+      </w:pPr>
+      <w:bookmarkStart w:id="34" w:name="_Toc161398314"/>
+      <w:r>
+        <w:t xml:space="preserve">Irudia </w:t>
+      </w:r>
+      <w:r>
+        <w:fldChar w:fldCharType="begin"/>
+      </w:r>
+      <w:r>
+        <w:instrText xml:space="preserve"> SEQ Irudia \* ARABIC </w:instrText>
+      </w:r>
+      <w:r>
+        <w:fldChar w:fldCharType="separate"/>
+      </w:r>
+      <w:r>
+        <w:rPr>
+          <w:noProof/>
+        </w:rPr>
+        <w:t>29</w:t>
+      </w:r>
+      <w:r>
+        <w:fldChar w:fldCharType="end"/>
+      </w:r>
+      <w:r>
+        <w:t>-Esportazioa</w:t>
+      </w:r>
+      <w:bookmarkEnd w:id="34"/>
+    </w:p>
+    <w:p>
+      <w:pPr>
+        <w:jc w:val="both"/>
+        <w:rPr>
+          <w:noProof/>
+          <w:lang w:val="es-ES" w:eastAsia="es-ES"/>
+        </w:rPr>
+      </w:pPr>
+    </w:p>
+    <w:p>
+      <w:pPr>
+        <w:keepNext/>
+        <w:jc w:val="both"/>
+      </w:pPr>
+      <w:r>
+        <w:rPr>
+          <w:noProof/>
+          <w:lang w:val="es-ES" w:eastAsia="es-ES"/>
+        </w:rPr>
+        <w:lastRenderedPageBreak/>
+        <w:t>Specify Data atalean ikusi al izango dira aukeratu diren taulak, emen aurrera jarraitzeko “</w:t>
+      </w:r>
+      <w:r>
+        <w:rPr>
+          <w:b/>
+          <w:noProof/>
+          <w:lang w:val="es-ES" w:eastAsia="es-ES"/>
+        </w:rPr>
+        <w:t>Next</w:t>
+      </w:r>
+      <w:r>
+        <w:rPr>
+          <w:noProof/>
+          <w:lang w:val="es-ES" w:eastAsia="es-ES"/>
+        </w:rPr>
+        <w:t xml:space="preserve">”-erin emango zaio.                      </w:t>
+      </w:r>
+      <w:r>
+        <w:rPr>
+          <w:noProof/>
+          <w:lang w:val="es-ES" w:eastAsia="es-ES"/>
+        </w:rPr>
+        <w:drawing>
+          <wp:inline distT="0" distB="0" distL="0" distR="0" wp14:anchorId="75192321" wp14:editId="273F9CD0">
+            <wp:extent cx="3909158" cy="3171825"/>
+            <wp:effectExtent l="0" t="0" r="0" b="0"/>
+            <wp:docPr id="30" name="Irudia 30"/>
+            <wp:cNvGraphicFramePr>
+              <a:graphicFrameLocks xmlns:a="http://schemas.openxmlformats.org/drawingml/2006/main" noChangeAspect="1"/>
+            </wp:cNvGraphicFramePr>
+            <a:graphic xmlns:a="http://schemas.openxmlformats.org/drawingml/2006/main">
+              <a:graphicData uri="http://schemas.openxmlformats.org/drawingml/2006/picture">
+                <pic:pic xmlns:pic="http://schemas.openxmlformats.org/drawingml/2006/picture">
+                  <pic:nvPicPr>
+                    <pic:cNvPr id="1" name=""/>
+                    <pic:cNvPicPr/>
+                  </pic:nvPicPr>
+                  <pic:blipFill>
+                    <a:blip r:embed="rId37"/>
+                    <a:stretch>
+                      <a:fillRect/>
+                    </a:stretch>
+                  </pic:blipFill>
+                  <pic:spPr>
+                    <a:xfrm>
+                      <a:off x="0" y="0"/>
+                      <a:ext cx="3916478" cy="3177764"/>
+                    </a:xfrm>
+                    <a:prstGeom prst="rect">
+                      <a:avLst/>
+                    </a:prstGeom>
+                  </pic:spPr>
+                </pic:pic>
+              </a:graphicData>
+            </a:graphic>
+          </wp:inline>
+        </w:drawing>
+      </w:r>
+    </w:p>
+    <w:p>
+      <w:pPr>
+        <w:pStyle w:val="Epigrafea"/>
+        <w:jc w:val="both"/>
+      </w:pPr>
+      <w:bookmarkStart w:id="35" w:name="_Toc161398315"/>
+      <w:r>
+        <w:t xml:space="preserve">Irudia </w:t>
+      </w:r>
+      <w:r>
+        <w:fldChar w:fldCharType="begin"/>
+      </w:r>
+      <w:r>
+        <w:instrText xml:space="preserve"> SEQ Irudia \* ARABIC </w:instrText>
+      </w:r>
+      <w:r>
+        <w:fldChar w:fldCharType="separate"/>
+      </w:r>
+      <w:r>
+        <w:rPr>
+          <w:noProof/>
+        </w:rPr>
+        <w:t>30</w:t>
+      </w:r>
+      <w:r>
+        <w:fldChar w:fldCharType="end"/>
+      </w:r>
+      <w:r>
+        <w:t>-Esportazioa</w:t>
+      </w:r>
+      <w:bookmarkEnd w:id="35"/>
+    </w:p>
+    <w:p>
+      <w:pPr>
+        <w:jc w:val="both"/>
+        <w:rPr>
+          <w:noProof/>
+          <w:lang w:val="es-ES" w:eastAsia="es-ES"/>
+        </w:rPr>
+      </w:pPr>
+    </w:p>
+    <w:p>
+      <w:pPr>
+        <w:jc w:val="both"/>
+      </w:pPr>
+      <w:r>
+        <w:t>Esportazioa bukatzeko “</w:t>
+      </w:r>
+      <w:proofErr w:type="spellStart"/>
+      <w:r>
+        <w:t>Finish</w:t>
+      </w:r>
+      <w:proofErr w:type="spellEnd"/>
+      <w:r>
+        <w:t>”-eri emango zaio.</w:t>
+      </w:r>
+      <w:r>
+        <w:rPr>
+          <w:noProof/>
+          <w:lang w:val="es-ES" w:eastAsia="es-ES"/>
+        </w:rPr>
+        <w:drawing>
+          <wp:inline distT="0" distB="0" distL="0" distR="0" wp14:anchorId="5382EE8E" wp14:editId="558BD8C4">
+            <wp:extent cx="4171950" cy="3398295"/>
+            <wp:effectExtent l="0" t="0" r="0" b="0"/>
+            <wp:docPr id="31" name="Irudia 31"/>
+            <wp:cNvGraphicFramePr>
+              <a:graphicFrameLocks xmlns:a="http://schemas.openxmlformats.org/drawingml/2006/main" noChangeAspect="1"/>
+            </wp:cNvGraphicFramePr>
+            <a:graphic xmlns:a="http://schemas.openxmlformats.org/drawingml/2006/main">
+              <a:graphicData uri="http://schemas.openxmlformats.org/drawingml/2006/picture">
+                <pic:pic xmlns:pic="http://schemas.openxmlformats.org/drawingml/2006/picture">
+                  <pic:nvPicPr>
+                    <pic:cNvPr id="1" name=""/>
+                    <pic:cNvPicPr/>
+                  </pic:nvPicPr>
+                  <pic:blipFill>
+                    <a:blip r:embed="rId38"/>
+                    <a:stretch>
+                      <a:fillRect/>
+                    </a:stretch>
+                  </pic:blipFill>
+                  <pic:spPr>
+                    <a:xfrm>
+                      <a:off x="0" y="0"/>
+                      <a:ext cx="4183922" cy="3408047"/>
+                    </a:xfrm>
+                    <a:prstGeom prst="rect">
+                      <a:avLst/>
+                    </a:prstGeom>
+                  </pic:spPr>
+                </pic:pic>
+              </a:graphicData>
+            </a:graphic>
+          </wp:inline>
+        </w:drawing>
+      </w:r>
+    </w:p>
+    <w:p>
+      <w:pPr>
+        <w:pStyle w:val="Epigrafea"/>
+        <w:jc w:val="both"/>
+      </w:pPr>
+      <w:bookmarkStart w:id="36" w:name="_Toc161398316"/>
+      <w:r>
+        <w:t xml:space="preserve">Irudia </w:t>
+      </w:r>
+      <w:r>
+        <w:fldChar w:fldCharType="begin"/>
+      </w:r>
+      <w:r>
+        <w:instrText xml:space="preserve"> SEQ Irudia \* ARABIC </w:instrText>
+      </w:r>
+      <w:r>
+        <w:fldChar w:fldCharType="separate"/>
+      </w:r>
+      <w:r>
+        <w:rPr>
+          <w:noProof/>
+        </w:rPr>
+        <w:t>31</w:t>
+      </w:r>
+      <w:r>
+        <w:fldChar w:fldCharType="end"/>
+      </w:r>
+      <w:r>
+        <w:t>-Esportazioa</w:t>
+      </w:r>
+      <w:bookmarkEnd w:id="36"/>
+    </w:p>
+    <w:p>
+      <w:pPr>
+        <w:pStyle w:val="Epigrafea"/>
+        <w:jc w:val="both"/>
+      </w:pPr>
     </w:p>
     <w:sectPr>
-      <w:headerReference w:type="default" r:id="rId29"/>
-      <w:footerReference w:type="default" r:id="rId30"/>
+      <w:headerReference w:type="default" r:id="rId39"/>
+      <w:footerReference w:type="default" r:id="rId40"/>
       <w:pgSz w:w="11906" w:h="16838"/>
       <w:pgMar w:top="1417" w:right="1701" w:bottom="1417" w:left="1701" w:header="708" w:footer="708" w:gutter="0"/>
       <w:pgNumType w:start="0"/>
@@ -5041,7 +6942,7 @@
         <w:noProof/>
         <w:color w:val="5B9BD5" w:themeColor="accent1"/>
       </w:rPr>
-      <w:t>14</w:t>
+      <w:t>18</w:t>
     </w:r>
     <w:r>
       <w:rPr>
@@ -5086,52 +6987,147 @@
 
 <file path=word/header1.xml><?xml version="1.0" encoding="utf-8"?>
 <w:hdr xmlns:wpc="http://schemas.microsoft.com/office/word/2010/wordprocessingCanvas" xmlns:cx="http://schemas.microsoft.com/office/drawing/2014/chartex" xmlns:cx1="http://schemas.microsoft.com/office/drawing/2015/9/8/chartex" xmlns:mc="http://schemas.openxmlformats.org/markup-compatibility/2006" xmlns:o="urn:schemas-microsoft-com:office:office" xmlns:r="http://schemas.openxmlformats.org/officeDocument/2006/relationships" xmlns:m="http://schemas.openxmlformats.org/officeDocument/2006/math" xmlns:v="urn:schemas-microsoft-com:vml" xmlns:wp14="http://schemas.microsoft.com/office/word/2010/wordprocessingDrawing" xmlns:wp="http://schemas.openxmlformats.org/drawingml/2006/wordprocessingDrawing" xmlns:w10="urn:schemas-microsoft-com:office:word" xmlns:w="http://schemas.openxmlformats.org/wordprocessingml/2006/main" xmlns:w14="http://schemas.microsoft.com/office/word/2010/wordml" xmlns:w15="http://schemas.microsoft.com/office/word/2012/wordml" xmlns:w16se="http://schemas.microsoft.com/office/word/2015/wordml/symex" xmlns:wpg="http://schemas.microsoft.com/office/word/2010/wordprocessingGroup" xmlns:wpi="http://schemas.microsoft.com/office/word/2010/wordprocessingInk" xmlns:wne="http://schemas.microsoft.com/office/word/2006/wordml" xmlns:wps="http://schemas.microsoft.com/office/word/2010/wordprocessingShape" mc:Ignorable="w14 w15 w16se wp14">
+  <w:tbl>
+    <w:tblPr>
+      <w:tblStyle w:val="Saretaduntaula"/>
+      <w:tblW w:w="11341" w:type="dxa"/>
+      <w:tblInd w:w="-1326" w:type="dxa"/>
+      <w:tblBorders>
+        <w:top w:val="none" w:sz="0" w:space="0" w:color="auto"/>
+        <w:left w:val="none" w:sz="0" w:space="0" w:color="auto"/>
+        <w:bottom w:val="none" w:sz="0" w:space="0" w:color="auto"/>
+        <w:right w:val="none" w:sz="0" w:space="0" w:color="auto"/>
+        <w:insideH w:val="none" w:sz="0" w:space="0" w:color="auto"/>
+        <w:insideV w:val="none" w:sz="0" w:space="0" w:color="auto"/>
+      </w:tblBorders>
+      <w:tblLook w:val="04A0" w:firstRow="1" w:lastRow="0" w:firstColumn="1" w:lastColumn="0" w:noHBand="0" w:noVBand="1"/>
+    </w:tblPr>
+    <w:tblGrid>
+      <w:gridCol w:w="5670"/>
+      <w:gridCol w:w="5671"/>
+    </w:tblGrid>
+    <w:tr>
+      <w:tc>
+        <w:tcPr>
+          <w:tcW w:w="5670" w:type="dxa"/>
+          <w:shd w:val="clear" w:color="auto" w:fill="auto"/>
+          <w:vAlign w:val="center"/>
+        </w:tcPr>
+        <w:p>
+          <w:pPr>
+            <w:pStyle w:val="Goiburua"/>
+            <w:rPr>
+              <w:color w:val="8496B0" w:themeColor="text2" w:themeTint="99"/>
+              <w:sz w:val="24"/>
+              <w:szCs w:val="24"/>
+            </w:rPr>
+          </w:pPr>
+          <w:r>
+            <w:rPr>
+              <w:color w:val="5B9BD5" w:themeColor="accent1"/>
+              <w:sz w:val="52"/>
+              <w:szCs w:val="24"/>
+            </w:rPr>
+            <w:t>|</w:t>
+          </w:r>
+          <w:r>
+            <w:rPr>
+              <w:color w:val="5B9BD5" w:themeColor="accent1"/>
+              <w:sz w:val="40"/>
+              <w:szCs w:val="24"/>
+            </w:rPr>
+            <w:t xml:space="preserve"> </w:t>
+          </w:r>
+          <w:r>
+            <w:rPr>
+              <w:color w:val="5B9BD5" w:themeColor="accent1"/>
+              <w:sz w:val="28"/>
+              <w:szCs w:val="24"/>
+            </w:rPr>
+            <w:t>DATA BASEAK – Taldea 5</w:t>
+          </w:r>
+        </w:p>
+      </w:tc>
+      <w:tc>
+        <w:tcPr>
+          <w:tcW w:w="5671" w:type="dxa"/>
+          <w:shd w:val="clear" w:color="auto" w:fill="auto"/>
+        </w:tcPr>
+        <w:p>
+          <w:pPr>
+            <w:pStyle w:val="Goiburua"/>
+            <w:jc w:val="right"/>
+            <w:rPr>
+              <w:color w:val="8496B0" w:themeColor="text2" w:themeTint="99"/>
+              <w:sz w:val="24"/>
+              <w:szCs w:val="24"/>
+            </w:rPr>
+          </w:pPr>
+          <w:r>
+            <w:rPr>
+              <w:rFonts w:asciiTheme="majorHAnsi" w:eastAsiaTheme="majorEastAsia" w:hAnsiTheme="majorHAnsi" w:cstheme="majorBidi"/>
+              <w:noProof/>
+              <w:color w:val="2E74B5" w:themeColor="accent1" w:themeShade="BF"/>
+              <w:sz w:val="26"/>
+              <w:szCs w:val="26"/>
+              <w:lang w:val="es-ES" w:eastAsia="es-ES"/>
+            </w:rPr>
+            <w:drawing>
+              <wp:inline distT="0" distB="0" distL="0" distR="0" wp14:anchorId="778797DA" wp14:editId="27D971F2">
+                <wp:extent cx="657225" cy="657225"/>
+                <wp:effectExtent l="0" t="0" r="0" b="9525"/>
+                <wp:docPr id="448" name="Irudia 448"/>
+                <wp:cNvGraphicFramePr>
+                  <a:graphicFrameLocks xmlns:a="http://schemas.openxmlformats.org/drawingml/2006/main" noChangeAspect="1"/>
+                </wp:cNvGraphicFramePr>
+                <a:graphic xmlns:a="http://schemas.openxmlformats.org/drawingml/2006/main">
+                  <a:graphicData uri="http://schemas.openxmlformats.org/drawingml/2006/picture">
+                    <pic:pic xmlns:pic="http://schemas.openxmlformats.org/drawingml/2006/picture">
+                      <pic:nvPicPr>
+                        <pic:cNvPr id="448" name="zubiri-manteo-logo.png"/>
+                        <pic:cNvPicPr/>
+                      </pic:nvPicPr>
+                      <pic:blipFill>
+                        <a:blip r:embed="rId1">
+                          <a:extLst>
+                            <a:ext uri="{28A0092B-C50C-407E-A947-70E740481C1C}">
+                              <a14:useLocalDpi xmlns:a14="http://schemas.microsoft.com/office/drawing/2010/main" val="0"/>
+                            </a:ext>
+                          </a:extLst>
+                        </a:blip>
+                        <a:stretch>
+                          <a:fillRect/>
+                        </a:stretch>
+                      </pic:blipFill>
+                      <pic:spPr>
+                        <a:xfrm>
+                          <a:off x="0" y="0"/>
+                          <a:ext cx="657225" cy="657225"/>
+                        </a:xfrm>
+                        <a:prstGeom prst="rect">
+                          <a:avLst/>
+                        </a:prstGeom>
+                      </pic:spPr>
+                    </pic:pic>
+                  </a:graphicData>
+                </a:graphic>
+              </wp:inline>
+            </w:drawing>
+          </w:r>
+        </w:p>
+      </w:tc>
+    </w:tr>
+  </w:tbl>
   <w:p>
     <w:pPr>
-      <w:pBdr>
-        <w:left w:val="single" w:sz="12" w:space="11" w:color="5B9BD5" w:themeColor="accent1"/>
-      </w:pBdr>
-      <w:tabs>
-        <w:tab w:val="left" w:pos="3620"/>
-        <w:tab w:val="left" w:pos="3964"/>
-      </w:tabs>
-      <w:spacing w:after="0"/>
+      <w:pStyle w:val="Goiburua"/>
+      <w:jc w:val="right"/>
       <w:rPr>
-        <w:rFonts w:asciiTheme="majorHAnsi" w:eastAsiaTheme="majorEastAsia" w:hAnsiTheme="majorHAnsi" w:cstheme="majorBidi"/>
-        <w:color w:val="2E74B5" w:themeColor="accent1" w:themeShade="BF"/>
-        <w:sz w:val="26"/>
-        <w:szCs w:val="26"/>
+        <w:color w:val="8496B0" w:themeColor="text2" w:themeTint="99"/>
+        <w:sz w:val="24"/>
+        <w:szCs w:val="24"/>
       </w:rPr>
     </w:pPr>
-    <w:sdt>
-      <w:sdtPr>
-        <w:rPr>
-          <w:rFonts w:asciiTheme="majorHAnsi" w:eastAsiaTheme="majorEastAsia" w:hAnsiTheme="majorHAnsi" w:cstheme="majorBidi"/>
-          <w:color w:val="2E74B5" w:themeColor="accent1" w:themeShade="BF"/>
-          <w:sz w:val="26"/>
-          <w:szCs w:val="26"/>
-        </w:rPr>
-        <w:alias w:val="Titulua"/>
-        <w:tag w:val=""/>
-        <w:id w:val="-932208079"/>
-        <w:placeholder>
-          <w:docPart w:val="9C38D5D763DE434C8670419590814CA7"/>
-        </w:placeholder>
-        <w:dataBinding w:prefixMappings="xmlns:ns0='http://purl.org/dc/elements/1.1/' xmlns:ns1='http://schemas.openxmlformats.org/package/2006/metadata/core-properties' " w:xpath="/ns1:coreProperties[1]/ns0:title[1]" w:storeItemID="{6C3C8BC8-F283-45AE-878A-BAB7291924A1}"/>
-        <w:text/>
-      </w:sdtPr>
-      <w:sdtContent>
-        <w:r>
-          <w:rPr>
-            <w:rFonts w:asciiTheme="majorHAnsi" w:eastAsiaTheme="majorEastAsia" w:hAnsiTheme="majorHAnsi" w:cstheme="majorBidi"/>
-            <w:color w:val="2E74B5" w:themeColor="accent1" w:themeShade="BF"/>
-            <w:sz w:val="26"/>
-            <w:szCs w:val="26"/>
-          </w:rPr>
-          <w:t>DATU BASEAK- taldea 5</w:t>
-        </w:r>
-      </w:sdtContent>
-    </w:sdt>
   </w:p>
   <w:p>
     <w:pPr>
@@ -5824,47 +7820,30 @@
       <w:spacing w:after="0"/>
     </w:pPr>
   </w:style>
+  <w:style w:type="table" w:styleId="Saretaduntaula">
+    <w:name w:val="Table Grid"/>
+    <w:basedOn w:val="Taulanormala"/>
+    <w:uiPriority w:val="39"/>
+    <w:rsid w:val="000E498F"/>
+    <w:pPr>
+      <w:spacing w:after="0" w:line="240" w:lineRule="auto"/>
+    </w:pPr>
+    <w:tblPr>
+      <w:tblBorders>
+        <w:top w:val="single" w:sz="4" w:space="0" w:color="auto"/>
+        <w:left w:val="single" w:sz="4" w:space="0" w:color="auto"/>
+        <w:bottom w:val="single" w:sz="4" w:space="0" w:color="auto"/>
+        <w:right w:val="single" w:sz="4" w:space="0" w:color="auto"/>
+        <w:insideH w:val="single" w:sz="4" w:space="0" w:color="auto"/>
+        <w:insideV w:val="single" w:sz="4" w:space="0" w:color="auto"/>
+      </w:tblBorders>
+    </w:tblPr>
+  </w:style>
 </w:styles>
 </file>
 
 <file path=word/glossary/document.xml><?xml version="1.0" encoding="utf-8"?>
-<w:glossaryDocument xmlns:wpc="http://schemas.microsoft.com/office/word/2010/wordprocessingCanvas" xmlns:cx="http://schemas.microsoft.com/office/drawing/2014/chartex" xmlns:cx1="http://schemas.microsoft.com/office/drawing/2015/9/8/chartex" xmlns:mc="http://schemas.openxmlformats.org/markup-compatibility/2006" xmlns:o="urn:schemas-microsoft-com:office:office" xmlns:r="http://schemas.openxmlformats.org/officeDocument/2006/relationships" xmlns:m="http://schemas.openxmlformats.org/officeDocument/2006/math" xmlns:v="urn:schemas-microsoft-com:vml" xmlns:wp14="http://schemas.microsoft.com/office/word/2010/wordprocessingDrawing" xmlns:wp="http://schemas.openxmlformats.org/drawingml/2006/wordprocessingDrawing" xmlns:w10="urn:schemas-microsoft-com:office:word" xmlns:w="http://schemas.openxmlformats.org/wordprocessingml/2006/main" xmlns:w14="http://schemas.microsoft.com/office/word/2010/wordml" xmlns:w15="http://schemas.microsoft.com/office/word/2012/wordml" xmlns:w16se="http://schemas.microsoft.com/office/word/2015/wordml/symex" xmlns:wpg="http://schemas.microsoft.com/office/word/2010/wordprocessingGroup" xmlns:wpi="http://schemas.microsoft.com/office/word/2010/wordprocessingInk" xmlns:wne="http://schemas.microsoft.com/office/word/2006/wordml" xmlns:wps="http://schemas.microsoft.com/office/word/2010/wordprocessingShape" mc:Ignorable="w14 w15 w16se wp14">
-  <w:docParts>
-    <w:docPart>
-      <w:docPartPr>
-        <w:name w:val="9C38D5D763DE434C8670419590814CA7"/>
-        <w:category>
-          <w:name w:val="Orokorra"/>
-          <w:gallery w:val="placeholder"/>
-        </w:category>
-        <w:types>
-          <w:type w:val="bbPlcHdr"/>
-        </w:types>
-        <w:behaviors>
-          <w:behavior w:val="content"/>
-        </w:behaviors>
-        <w:guid w:val="{5BE4C59C-658C-4778-84F4-0C11622D0432}"/>
-      </w:docPartPr>
-      <w:docPartBody>
-        <w:p>
-          <w:pPr>
-            <w:pStyle w:val="9C38D5D763DE434C8670419590814CA7"/>
-          </w:pPr>
-          <w:r>
-            <w:rPr>
-              <w:rFonts w:asciiTheme="majorHAnsi" w:eastAsiaTheme="majorEastAsia" w:hAnsiTheme="majorHAnsi" w:cstheme="majorBidi"/>
-              <w:color w:val="2E74B5" w:themeColor="accent1" w:themeShade="BF"/>
-              <w:sz w:val="32"/>
-              <w:szCs w:val="32"/>
-              <w:lang w:val="eu-ES"/>
-            </w:rPr>
-            <w:t>[Dokumentuaren titulua]</w:t>
-          </w:r>
-        </w:p>
-      </w:docPartBody>
-    </w:docPart>
-  </w:docParts>
-</w:glossaryDocument>
+<w:glossaryDocument xmlns:wpc="http://schemas.microsoft.com/office/word/2010/wordprocessingCanvas" xmlns:cx="http://schemas.microsoft.com/office/drawing/2014/chartex" xmlns:cx1="http://schemas.microsoft.com/office/drawing/2015/9/8/chartex" xmlns:mc="http://schemas.openxmlformats.org/markup-compatibility/2006" xmlns:o="urn:schemas-microsoft-com:office:office" xmlns:r="http://schemas.openxmlformats.org/officeDocument/2006/relationships" xmlns:m="http://schemas.openxmlformats.org/officeDocument/2006/math" xmlns:v="urn:schemas-microsoft-com:vml" xmlns:wp14="http://schemas.microsoft.com/office/word/2010/wordprocessingDrawing" xmlns:wp="http://schemas.openxmlformats.org/drawingml/2006/wordprocessingDrawing" xmlns:w10="urn:schemas-microsoft-com:office:word" xmlns:w="http://schemas.openxmlformats.org/wordprocessingml/2006/main" xmlns:w14="http://schemas.microsoft.com/office/word/2010/wordml" xmlns:w15="http://schemas.microsoft.com/office/word/2012/wordml" xmlns:w16se="http://schemas.microsoft.com/office/word/2015/wordml/symex" xmlns:wpg="http://schemas.microsoft.com/office/word/2010/wordprocessingGroup" xmlns:wpi="http://schemas.microsoft.com/office/word/2010/wordprocessingInk" xmlns:wne="http://schemas.microsoft.com/office/word/2006/wordml" xmlns:wps="http://schemas.microsoft.com/office/word/2010/wordprocessingShape" mc:Ignorable="w14 w15 w16se wp14"/>
 </file>
 
 <file path=word/glossary/fontTable.xml><?xml version="1.0" encoding="utf-8"?>
@@ -5874,7 +7853,7 @@
     <w:charset w:val="00"/>
     <w:family w:val="swiss"/>
     <w:pitch w:val="variable"/>
-    <w:sig w:usb0="E00002FF" w:usb1="4000ACFF" w:usb2="00000001" w:usb3="00000000" w:csb0="0000019F" w:csb1="00000000"/>
+    <w:sig w:usb0="E0002AFF" w:usb1="4000ACFF" w:usb2="00000001" w:usb3="00000000" w:csb0="000001FF" w:csb1="00000000"/>
   </w:font>
   <w:font w:name="Times New Roman">
     <w:panose1 w:val="02020603050405020304"/>
@@ -5888,7 +7867,7 @@
     <w:charset w:val="00"/>
     <w:family w:val="swiss"/>
     <w:pitch w:val="variable"/>
-    <w:sig w:usb0="A00002EF" w:usb1="4000207B" w:usb2="00000000" w:usb3="00000000" w:csb0="0000009F" w:csb1="00000000"/>
+    <w:sig w:usb0="A0002AEF" w:usb1="4000207B" w:usb2="00000000" w:usb3="00000000" w:csb0="000001FF" w:csb1="00000000"/>
   </w:font>
   <w:font w:name="Wingdings">
     <w:panose1 w:val="05000000000000000000"/>
@@ -5916,6 +7895,8 @@
   </w:compat>
   <w:rsids>
     <w:rsidRoot w:val="00CD7797"/>
+    <w:rsid w:val="000C1771"/>
+    <w:rsid w:val="006C423A"/>
     <w:rsid w:val="007845D6"/>
     <w:rsid w:val="00CD7797"/>
   </w:rsids>
@@ -6660,7 +8641,7 @@
 </file>
 
 <file path=customXml/itemProps2.xml><?xml version="1.0" encoding="utf-8"?>
-<ds:datastoreItem xmlns:ds="http://schemas.openxmlformats.org/officeDocument/2006/customXml" ds:itemID="{BE167A36-2913-4A78-8F1E-78E19226A666}">
+<ds:datastoreItem xmlns:ds="http://schemas.openxmlformats.org/officeDocument/2006/customXml" ds:itemID="{52551C3C-2853-4FBB-8BD8-A7DA7A157CF7}">
   <ds:schemaRefs>
     <ds:schemaRef ds:uri="http://schemas.openxmlformats.org/officeDocument/2006/bibliography"/>
   </ds:schemaRefs>

</xml_diff>